<commit_message>
Upload of Lesson 8
Parallel Resistor Network Worksheet and LTSpice file for the Parallel Resistor Network.
</commit_message>
<xml_diff>
--- a/Lesson 8/Parallel Resistor Network Worksheet.docx
+++ b/Lesson 8/Parallel Resistor Network Worksheet.docx
@@ -11,6 +11,9 @@
       <w:r>
         <w:t>Parallel Resistor Network</w:t>
       </w:r>
+      <w:r>
+        <w:t>s</w:t>
+      </w:r>
     </w:p>
     <w:p>
       <w:pPr>
@@ -110,9 +113,9 @@
       </w:pPr>
       <w:r>
         <w:drawing>
-          <wp:inline distT="0" distB="0" distL="0" distR="0" wp14:anchorId="7450F610" wp14:editId="60FCA79E">
-            <wp:extent cx="3552825" cy="2835275"/>
-            <wp:effectExtent l="0" t="0" r="9525" b="3175"/>
+          <wp:inline distT="0" distB="0" distL="0" distR="0" wp14:anchorId="57D6C740" wp14:editId="65A6C8AD">
+            <wp:extent cx="2819400" cy="2190750"/>
+            <wp:effectExtent l="0" t="0" r="0" b="0"/>
             <wp:docPr id="1" name="Picture 1"/>
             <wp:cNvGraphicFramePr>
               <a:graphicFrameLocks xmlns:a="http://schemas.openxmlformats.org/drawingml/2006/main" noChangeAspect="1"/>
@@ -124,27 +127,20 @@
                     <pic:cNvPr id="0" name=""/>
                     <pic:cNvPicPr/>
                   </pic:nvPicPr>
-                  <pic:blipFill rotWithShape="1">
+                  <pic:blipFill>
                     <a:blip r:embed="rId7"/>
-                    <a:srcRect l="21314" r="18910"/>
-                    <a:stretch/>
+                    <a:stretch>
+                      <a:fillRect/>
+                    </a:stretch>
                   </pic:blipFill>
-                  <pic:spPr bwMode="auto">
+                  <pic:spPr>
                     <a:xfrm>
                       <a:off x="0" y="0"/>
-                      <a:ext cx="3552825" cy="2835275"/>
+                      <a:ext cx="2819400" cy="2190750"/>
                     </a:xfrm>
                     <a:prstGeom prst="rect">
                       <a:avLst/>
                     </a:prstGeom>
-                    <a:ln>
-                      <a:noFill/>
-                    </a:ln>
-                    <a:extLst>
-                      <a:ext uri="{53640926-AAD7-44D8-BBD7-CCE9431645EC}">
-                        <a14:shadowObscured xmlns:a14="http://schemas.microsoft.com/office/drawing/2010/main"/>
-                      </a:ext>
-                    </a:extLst>
                   </pic:spPr>
                 </pic:pic>
               </a:graphicData>
@@ -250,8 +246,6 @@
         </w:rPr>
         <w:t xml:space="preserve">Resistor </w:t>
       </w:r>
-      <w:bookmarkStart w:id="3" w:name="_GoBack"/>
-      <w:bookmarkEnd w:id="3"/>
       <w:r>
         <w:rPr>
           <w:noProof/>
@@ -275,10 +269,9 @@
       <w:pPr>
         <w:pStyle w:val="Heading2"/>
       </w:pPr>
-      <w:bookmarkStart w:id="4" w:name="_9y8smm6116gd" w:colFirst="0" w:colLast="0"/>
-      <w:bookmarkEnd w:id="4"/>
-      <w:r>
-        <w:lastRenderedPageBreak/>
+      <w:bookmarkStart w:id="3" w:name="_9y8smm6116gd" w:colFirst="0" w:colLast="0"/>
+      <w:bookmarkEnd w:id="3"/>
+      <w:r>
         <w:t>Procedure</w:t>
       </w:r>
     </w:p>
@@ -302,7 +295,19 @@
         <w:fldChar w:fldCharType="separate"/>
       </w:r>
       <w:r>
-        <w:t>Figure 1</w:t>
+        <w:rPr>
+          <w:sz w:val="20"/>
+          <w:szCs w:val="20"/>
+        </w:rPr>
+        <w:t xml:space="preserve">Figure </w:t>
+      </w:r>
+      <w:r>
+        <w:rPr>
+          <w:noProof/>
+          <w:sz w:val="20"/>
+          <w:szCs w:val="20"/>
+        </w:rPr>
+        <w:t>1</w:t>
       </w:r>
       <w:r>
         <w:fldChar w:fldCharType="end"/>
@@ -338,6 +343,9 @@
         </m:sSub>
       </m:oMath>
       <w:r>
+        <w:t xml:space="preserve"> </w:t>
+      </w:r>
+      <w:r>
         <w:t xml:space="preserve">and </w:t>
       </w:r>
       <m:oMath>
@@ -398,7 +406,13 @@
         <w:fldChar w:fldCharType="end"/>
       </w:r>
       <w:r>
-        <w:t xml:space="preserve"> below.  (Note that for the cases where </w:t>
+        <w:t xml:space="preserve"> </w:t>
+      </w:r>
+      <w:r>
+        <w:t>below.  (Note that for the case</w:t>
+      </w:r>
+      <w:r>
+        <w:t xml:space="preserve"> where </w:t>
       </w:r>
       <m:oMath>
         <m:sSub>
@@ -427,8 +441,16 @@
           </m:sub>
         </m:sSub>
       </m:oMath>
-      <w:r>
-        <w:t xml:space="preserve"> is either the photoresistor or thermistor, you will need to measure the resistance under the conditions given in the table.)</w:t>
+      <w:proofErr w:type="gramStart"/>
+      <w:r>
+        <w:t xml:space="preserve"> is a</w:t>
+      </w:r>
+      <w:r>
+        <w:t xml:space="preserve"> thermistor</w:t>
+      </w:r>
+      <w:proofErr w:type="gramEnd"/>
+      <w:r>
+        <w:t>, you will need to measure the resistance under the conditions given in the table.)</w:t>
       </w:r>
     </w:p>
     <w:p>
@@ -439,7 +461,220 @@
         </w:numPr>
       </w:pPr>
       <w:r>
-        <w:t>Given the equivalent resistance, using Ohm’s law (</w:t>
+        <w:lastRenderedPageBreak/>
+        <w:t xml:space="preserve">Given </w:t>
+      </w:r>
+      <m:oMath>
+        <m:sSub>
+          <m:sSubPr>
+            <m:ctrlPr>
+              <w:rPr>
+                <w:rFonts w:ascii="Cambria Math" w:hAnsi="Cambria Math"/>
+                <w:i/>
+              </w:rPr>
+            </m:ctrlPr>
+          </m:sSubPr>
+          <m:e>
+            <m:r>
+              <w:rPr>
+                <w:rFonts w:ascii="Cambria Math" w:hAnsi="Cambria Math"/>
+              </w:rPr>
+              <m:t>V</m:t>
+            </m:r>
+          </m:e>
+          <m:sub>
+            <m:r>
+              <w:rPr>
+                <w:rFonts w:ascii="Cambria Math" w:hAnsi="Cambria Math"/>
+              </w:rPr>
+              <m:t>B1</m:t>
+            </m:r>
+          </m:sub>
+        </m:sSub>
+        <m:r>
+          <w:rPr>
+            <w:rFonts w:ascii="Cambria Math" w:hAnsi="Cambria Math"/>
+          </w:rPr>
+          <m:t>=</m:t>
+        </m:r>
+        <m:r>
+          <w:rPr>
+            <w:rFonts w:ascii="Cambria Math" w:hAnsi="Cambria Math"/>
+          </w:rPr>
+          <m:t>9V</m:t>
+        </m:r>
+      </m:oMath>
+      <w:r>
+        <w:t>, determine the voltages at points A, B and C</w:t>
+      </w:r>
+      <w:r>
+        <w:t xml:space="preserve"> with respect to ground</w:t>
+      </w:r>
+      <w:r>
+        <w:t>:</w:t>
+      </w:r>
+      <w:r>
+        <w:br/>
+      </w:r>
+      <w:r>
+        <w:br/>
+      </w:r>
+      <m:oMathPara>
+        <m:oMathParaPr>
+          <m:jc m:val="left"/>
+        </m:oMathParaPr>
+        <m:oMath>
+          <m:sSub>
+            <m:sSubPr>
+              <m:ctrlPr>
+                <w:rPr>
+                  <w:rFonts w:ascii="Cambria Math" w:hAnsi="Cambria Math"/>
+                  <w:i/>
+                </w:rPr>
+              </m:ctrlPr>
+            </m:sSubPr>
+            <m:e>
+              <m:r>
+                <w:rPr>
+                  <w:rFonts w:ascii="Cambria Math" w:hAnsi="Cambria Math"/>
+                </w:rPr>
+                <m:t>V</m:t>
+              </m:r>
+            </m:e>
+            <m:sub>
+              <m:r>
+                <w:rPr>
+                  <w:rFonts w:ascii="Cambria Math" w:hAnsi="Cambria Math"/>
+                </w:rPr>
+                <m:t>A</m:t>
+              </m:r>
+            </m:sub>
+          </m:sSub>
+          <m:r>
+            <w:rPr>
+              <w:rFonts w:ascii="Cambria Math" w:hAnsi="Cambria Math"/>
+            </w:rPr>
+            <m:t>=</m:t>
+          </m:r>
+          <m:r>
+            <w:rPr>
+              <w:rFonts w:ascii="Cambria Math" w:hAnsi="Cambria Math"/>
+            </w:rPr>
+            <m:t>__________</m:t>
+          </m:r>
+          <m:r>
+            <w:br/>
+          </m:r>
+          <m:r>
+            <w:br/>
+          </m:r>
+        </m:oMath>
+        <m:oMath>
+          <m:sSub>
+            <m:sSubPr>
+              <m:ctrlPr>
+                <w:rPr>
+                  <w:rFonts w:ascii="Cambria Math" w:hAnsi="Cambria Math"/>
+                  <w:i/>
+                </w:rPr>
+              </m:ctrlPr>
+            </m:sSubPr>
+            <m:e>
+              <m:r>
+                <w:rPr>
+                  <w:rFonts w:ascii="Cambria Math" w:hAnsi="Cambria Math"/>
+                </w:rPr>
+                <m:t>V</m:t>
+              </m:r>
+            </m:e>
+            <m:sub>
+              <m:r>
+                <w:rPr>
+                  <w:rFonts w:ascii="Cambria Math" w:hAnsi="Cambria Math"/>
+                </w:rPr>
+                <m:t>B</m:t>
+              </m:r>
+            </m:sub>
+          </m:sSub>
+          <m:r>
+            <w:rPr>
+              <w:rFonts w:ascii="Cambria Math" w:hAnsi="Cambria Math"/>
+            </w:rPr>
+            <m:t>=</m:t>
+          </m:r>
+          <m:r>
+            <w:rPr>
+              <w:rFonts w:ascii="Cambria Math" w:hAnsi="Cambria Math"/>
+            </w:rPr>
+            <m:t>__________</m:t>
+          </m:r>
+          <m:r>
+            <w:br/>
+          </m:r>
+          <m:r>
+            <w:br/>
+          </m:r>
+        </m:oMath>
+        <m:oMath>
+          <m:sSub>
+            <m:sSubPr>
+              <m:ctrlPr>
+                <w:rPr>
+                  <w:rFonts w:ascii="Cambria Math" w:hAnsi="Cambria Math"/>
+                  <w:i/>
+                </w:rPr>
+              </m:ctrlPr>
+            </m:sSubPr>
+            <m:e>
+              <m:r>
+                <w:rPr>
+                  <w:rFonts w:ascii="Cambria Math" w:hAnsi="Cambria Math"/>
+                </w:rPr>
+                <m:t>V</m:t>
+              </m:r>
+            </m:e>
+            <m:sub>
+              <m:r>
+                <w:rPr>
+                  <w:rFonts w:ascii="Cambria Math" w:hAnsi="Cambria Math"/>
+                </w:rPr>
+                <m:t>C</m:t>
+              </m:r>
+            </m:sub>
+          </m:sSub>
+          <m:r>
+            <w:rPr>
+              <w:rFonts w:ascii="Cambria Math" w:hAnsi="Cambria Math"/>
+            </w:rPr>
+            <m:t>=</m:t>
+          </m:r>
+          <m:r>
+            <w:rPr>
+              <w:rFonts w:ascii="Cambria Math" w:hAnsi="Cambria Math"/>
+            </w:rPr>
+            <m:t>__________</m:t>
+          </m:r>
+          <m:r>
+            <w:br/>
+          </m:r>
+        </m:oMath>
+      </m:oMathPara>
+    </w:p>
+    <w:p>
+      <w:pPr>
+        <w:numPr>
+          <w:ilvl w:val="0"/>
+          <w:numId w:val="1"/>
+        </w:numPr>
+      </w:pPr>
+      <w:r>
+        <w:t>Given the equivalent resistance</w:t>
+      </w:r>
+      <w:r>
+        <w:t xml:space="preserve"> found in A and</w:t>
+      </w:r>
+      <w:r>
+        <w:t xml:space="preserve"> using Ohm’s law (</w:t>
       </w:r>
       <m:oMath>
         <m:r>
@@ -476,16 +711,181 @@
         </m:f>
       </m:oMath>
       <w:r>
-        <w:t>) and V</w:t>
-      </w:r>
-      <w:r>
-        <w:rPr>
-          <w:vertAlign w:val="subscript"/>
-        </w:rPr>
-        <w:t>B1</w:t>
-      </w:r>
-      <w:r>
-        <w:t xml:space="preserve"> = 9V, determine the theoretical current in the circuit and record it in </w:t>
+        <w:t xml:space="preserve">), determine the theoretical </w:t>
+      </w:r>
+      <w:r>
+        <w:t xml:space="preserve">total </w:t>
+      </w:r>
+      <w:r>
+        <w:t xml:space="preserve">current </w:t>
+      </w:r>
+      <w:r>
+        <w:t>(</w:t>
+      </w:r>
+      <m:oMath>
+        <m:sSub>
+          <m:sSubPr>
+            <m:ctrlPr>
+              <w:rPr>
+                <w:rFonts w:ascii="Cambria Math" w:hAnsi="Cambria Math"/>
+                <w:i/>
+              </w:rPr>
+            </m:ctrlPr>
+          </m:sSubPr>
+          <m:e>
+            <m:r>
+              <w:rPr>
+                <w:rFonts w:ascii="Cambria Math" w:hAnsi="Cambria Math"/>
+              </w:rPr>
+              <m:t>I</m:t>
+            </m:r>
+          </m:e>
+          <m:sub>
+            <m:r>
+              <w:rPr>
+                <w:rFonts w:ascii="Cambria Math" w:hAnsi="Cambria Math"/>
+              </w:rPr>
+              <m:t>T</m:t>
+            </m:r>
+          </m:sub>
+        </m:sSub>
+      </m:oMath>
+      <w:r>
+        <w:t xml:space="preserve">), the current through </w:t>
+      </w:r>
+      <m:oMath>
+        <m:sSub>
+          <m:sSubPr>
+            <m:ctrlPr>
+              <w:rPr>
+                <w:rFonts w:ascii="Cambria Math" w:hAnsi="Cambria Math"/>
+              </w:rPr>
+            </m:ctrlPr>
+          </m:sSubPr>
+          <m:e>
+            <m:r>
+              <w:rPr>
+                <w:rFonts w:ascii="Cambria Math" w:hAnsi="Cambria Math"/>
+              </w:rPr>
+              <m:t>R</m:t>
+            </m:r>
+          </m:e>
+          <m:sub>
+            <m:r>
+              <w:rPr>
+                <w:rFonts w:ascii="Cambria Math" w:hAnsi="Cambria Math"/>
+              </w:rPr>
+              <m:t>1</m:t>
+            </m:r>
+          </m:sub>
+        </m:sSub>
+      </m:oMath>
+      <w:r>
+        <w:t xml:space="preserve"> </w:t>
+      </w:r>
+      <w:r>
+        <w:t>(</w:t>
+      </w:r>
+      <m:oMath>
+        <m:sSub>
+          <m:sSubPr>
+            <m:ctrlPr>
+              <w:rPr>
+                <w:rFonts w:ascii="Cambria Math" w:hAnsi="Cambria Math"/>
+                <w:i/>
+              </w:rPr>
+            </m:ctrlPr>
+          </m:sSubPr>
+          <m:e>
+            <m:r>
+              <w:rPr>
+                <w:rFonts w:ascii="Cambria Math" w:hAnsi="Cambria Math"/>
+              </w:rPr>
+              <m:t>I</m:t>
+            </m:r>
+          </m:e>
+          <m:sub>
+            <m:r>
+              <w:rPr>
+                <w:rFonts w:ascii="Cambria Math" w:hAnsi="Cambria Math"/>
+              </w:rPr>
+              <m:t>1</m:t>
+            </m:r>
+          </m:sub>
+        </m:sSub>
+      </m:oMath>
+      <w:r>
+        <w:t>)</w:t>
+      </w:r>
+      <w:r>
+        <w:t xml:space="preserve"> and the current through </w:t>
+      </w:r>
+      <m:oMath>
+        <m:sSub>
+          <m:sSubPr>
+            <m:ctrlPr>
+              <w:rPr>
+                <w:rFonts w:ascii="Cambria Math" w:hAnsi="Cambria Math"/>
+              </w:rPr>
+            </m:ctrlPr>
+          </m:sSubPr>
+          <m:e>
+            <m:r>
+              <w:rPr>
+                <w:rFonts w:ascii="Cambria Math" w:hAnsi="Cambria Math"/>
+              </w:rPr>
+              <m:t>R</m:t>
+            </m:r>
+          </m:e>
+          <m:sub>
+            <m:r>
+              <w:rPr>
+                <w:rFonts w:ascii="Cambria Math" w:hAnsi="Cambria Math"/>
+              </w:rPr>
+              <m:t>2</m:t>
+            </m:r>
+          </m:sub>
+        </m:sSub>
+      </m:oMath>
+      <w:r>
+        <w:t xml:space="preserve"> (</w:t>
+      </w:r>
+      <m:oMath>
+        <m:sSub>
+          <m:sSubPr>
+            <m:ctrlPr>
+              <w:rPr>
+                <w:rFonts w:ascii="Cambria Math" w:hAnsi="Cambria Math"/>
+                <w:i/>
+              </w:rPr>
+            </m:ctrlPr>
+          </m:sSubPr>
+          <m:e>
+            <m:r>
+              <w:rPr>
+                <w:rFonts w:ascii="Cambria Math" w:hAnsi="Cambria Math"/>
+              </w:rPr>
+              <m:t>I</m:t>
+            </m:r>
+          </m:e>
+          <m:sub>
+            <m:r>
+              <w:rPr>
+                <w:rFonts w:ascii="Cambria Math" w:hAnsi="Cambria Math"/>
+              </w:rPr>
+              <m:t>2</m:t>
+            </m:r>
+          </m:sub>
+        </m:sSub>
+      </m:oMath>
+      <w:r>
+        <w:t>)</w:t>
+      </w:r>
+      <w:r>
+        <w:t>.  Record the values</w:t>
+      </w:r>
+      <w:r>
+        <w:t xml:space="preserve"> in </w:t>
       </w:r>
       <w:r>
         <w:fldChar w:fldCharType="begin"/>
@@ -526,18 +926,29 @@
         </w:numPr>
       </w:pPr>
       <w:r>
-        <w:t>Given the calculated current in step B and using Ohm’s law (</w:t>
-      </w:r>
-      <m:oMath>
-        <m:r>
-          <w:rPr>
-            <w:rFonts w:ascii="Cambria Math" w:hAnsi="Cambria Math"/>
-          </w:rPr>
-          <m:t>V=IR</m:t>
-        </m:r>
-      </m:oMath>
-      <w:r>
-        <w:t xml:space="preserve">), determine the voltage across R1 and R2.  Record the values in </w:t>
+        <w:t xml:space="preserve">Construct the resistor network on a breadboard.  </w:t>
+      </w:r>
+      <w:r>
+        <w:rPr>
+          <w:b/>
+          <w:bCs/>
+          <w:u w:val="single"/>
+        </w:rPr>
+        <w:t>Do not connect the battery at this point!</w:t>
+      </w:r>
+      <w:r>
+        <w:t xml:space="preserve"> </w:t>
+      </w:r>
+      <w:r>
+        <w:rPr>
+          <w:b/>
+          <w:bCs/>
+          <w:u w:val="single"/>
+        </w:rPr>
+        <w:t>Before</w:t>
+      </w:r>
+      <w:r>
+        <w:t xml:space="preserve"> connecting the battery, measure the value of each resistor and the equivalent resistance.  Record the equivalent resistance value in </w:t>
       </w:r>
       <w:r>
         <w:fldChar w:fldCharType="begin"/>
@@ -567,7 +978,7 @@
         <w:fldChar w:fldCharType="end"/>
       </w:r>
       <w:r>
-        <w:t>.</w:t>
+        <w:t xml:space="preserve"> and compare it to the theoretical value determined in step A.</w:t>
       </w:r>
     </w:p>
     <w:p>
@@ -578,60 +989,185 @@
         </w:numPr>
       </w:pPr>
       <w:r>
-        <w:t xml:space="preserve">Construct the resistor network on a breadboard.  </w:t>
-      </w:r>
-      <w:r>
-        <w:rPr>
-          <w:b/>
-          <w:bCs/>
-          <w:u w:val="single"/>
-        </w:rPr>
-        <w:t>Do not connect the battery at this point!</w:t>
-      </w:r>
-      <w:r>
-        <w:t xml:space="preserve"> </w:t>
-      </w:r>
-      <w:r>
-        <w:rPr>
-          <w:b/>
-          <w:bCs/>
-          <w:u w:val="single"/>
-        </w:rPr>
-        <w:t>Before</w:t>
-      </w:r>
-      <w:r>
-        <w:t xml:space="preserve"> connecting the battery, measure the value of each resistor and the equivalent resistance.  Record the equivalent resistance value in </w:t>
-      </w:r>
-      <w:r>
-        <w:fldChar w:fldCharType="begin"/>
-      </w:r>
-      <w:r>
-        <w:instrText xml:space="preserve"> REF _Ref517195153 \h </w:instrText>
-      </w:r>
-      <w:r>
-        <w:fldChar w:fldCharType="separate"/>
-      </w:r>
-      <w:r>
-        <w:rPr>
-          <w:sz w:val="20"/>
-          <w:szCs w:val="20"/>
-        </w:rPr>
-        <w:t xml:space="preserve">Table </w:t>
-      </w:r>
-      <w:r>
-        <w:rPr>
-          <w:noProof/>
-          <w:sz w:val="20"/>
-          <w:szCs w:val="20"/>
-        </w:rPr>
-        <w:t>1</w:t>
-      </w:r>
-      <w:r>
-        <w:fldChar w:fldCharType="end"/>
-      </w:r>
-      <w:r>
-        <w:t xml:space="preserve"> and compare it to the theoretical value determined in step A.</w:t>
-      </w:r>
+        <w:t xml:space="preserve">Connect the battery and </w:t>
+      </w:r>
+      <w:proofErr w:type="spellStart"/>
+      <w:r>
+        <w:t>multimeter</w:t>
+      </w:r>
+      <w:proofErr w:type="spellEnd"/>
+      <w:r>
+        <w:t xml:space="preserve"> to measure </w:t>
+      </w:r>
+      <w:r>
+        <w:t>the voltages at points A, B and C with respect to ground</w:t>
+      </w:r>
+      <w:r>
+        <w:t xml:space="preserve">.  </w:t>
+      </w:r>
+      <w:r>
+        <w:t xml:space="preserve">(Note that the black lead of the </w:t>
+      </w:r>
+      <w:proofErr w:type="spellStart"/>
+      <w:r>
+        <w:t>multimeter</w:t>
+      </w:r>
+      <w:proofErr w:type="spellEnd"/>
+      <w:r>
+        <w:t xml:space="preserve"> should be connected to the ground reference point and the red lead should be connected to points A, B and C respectively.)  </w:t>
+      </w:r>
+      <w:r>
+        <w:t>Record the value</w:t>
+      </w:r>
+      <w:r>
+        <w:t>s below and compare to theoretical values in step B.</w:t>
+      </w:r>
+      <w:r>
+        <w:br/>
+      </w:r>
+      <w:r>
+        <w:br/>
+      </w:r>
+      <m:oMathPara>
+        <m:oMathParaPr>
+          <m:jc m:val="left"/>
+        </m:oMathParaPr>
+        <m:oMath>
+          <m:sSub>
+            <m:sSubPr>
+              <m:ctrlPr>
+                <w:rPr>
+                  <w:rFonts w:ascii="Cambria Math" w:hAnsi="Cambria Math"/>
+                  <w:i/>
+                </w:rPr>
+              </m:ctrlPr>
+            </m:sSubPr>
+            <m:e>
+              <m:r>
+                <w:rPr>
+                  <w:rFonts w:ascii="Cambria Math" w:hAnsi="Cambria Math"/>
+                </w:rPr>
+                <m:t>V</m:t>
+              </m:r>
+            </m:e>
+            <m:sub>
+              <m:r>
+                <w:rPr>
+                  <w:rFonts w:ascii="Cambria Math" w:hAnsi="Cambria Math"/>
+                </w:rPr>
+                <m:t>A</m:t>
+              </m:r>
+            </m:sub>
+          </m:sSub>
+          <m:r>
+            <w:rPr>
+              <w:rFonts w:ascii="Cambria Math" w:hAnsi="Cambria Math"/>
+            </w:rPr>
+            <m:t>=</m:t>
+          </m:r>
+          <m:r>
+            <w:rPr>
+              <w:rFonts w:ascii="Cambria Math" w:hAnsi="Cambria Math"/>
+            </w:rPr>
+            <m:t>__________</m:t>
+          </m:r>
+          <m:r>
+            <w:br/>
+          </m:r>
+          <m:r>
+            <w:br/>
+          </m:r>
+        </m:oMath>
+        <m:oMath>
+          <m:sSub>
+            <m:sSubPr>
+              <m:ctrlPr>
+                <w:rPr>
+                  <w:rFonts w:ascii="Cambria Math" w:hAnsi="Cambria Math"/>
+                  <w:i/>
+                </w:rPr>
+              </m:ctrlPr>
+            </m:sSubPr>
+            <m:e>
+              <m:r>
+                <w:rPr>
+                  <w:rFonts w:ascii="Cambria Math" w:hAnsi="Cambria Math"/>
+                </w:rPr>
+                <m:t>V</m:t>
+              </m:r>
+            </m:e>
+            <m:sub>
+              <m:r>
+                <w:rPr>
+                  <w:rFonts w:ascii="Cambria Math" w:hAnsi="Cambria Math"/>
+                </w:rPr>
+                <m:t>B</m:t>
+              </m:r>
+            </m:sub>
+          </m:sSub>
+          <m:r>
+            <w:rPr>
+              <w:rFonts w:ascii="Cambria Math" w:hAnsi="Cambria Math"/>
+            </w:rPr>
+            <m:t>=</m:t>
+          </m:r>
+          <m:r>
+            <w:rPr>
+              <w:rFonts w:ascii="Cambria Math" w:hAnsi="Cambria Math"/>
+            </w:rPr>
+            <m:t>__________</m:t>
+          </m:r>
+          <m:r>
+            <w:br/>
+          </m:r>
+          <m:r>
+            <w:br/>
+          </m:r>
+        </m:oMath>
+        <m:oMath>
+          <m:sSub>
+            <m:sSubPr>
+              <m:ctrlPr>
+                <w:rPr>
+                  <w:rFonts w:ascii="Cambria Math" w:hAnsi="Cambria Math"/>
+                  <w:i/>
+                </w:rPr>
+              </m:ctrlPr>
+            </m:sSubPr>
+            <m:e>
+              <m:r>
+                <w:rPr>
+                  <w:rFonts w:ascii="Cambria Math" w:hAnsi="Cambria Math"/>
+                </w:rPr>
+                <m:t>V</m:t>
+              </m:r>
+            </m:e>
+            <m:sub>
+              <m:r>
+                <w:rPr>
+                  <w:rFonts w:ascii="Cambria Math" w:hAnsi="Cambria Math"/>
+                </w:rPr>
+                <m:t>C</m:t>
+              </m:r>
+            </m:sub>
+          </m:sSub>
+          <m:r>
+            <w:rPr>
+              <w:rFonts w:ascii="Cambria Math" w:hAnsi="Cambria Math"/>
+            </w:rPr>
+            <m:t>=</m:t>
+          </m:r>
+          <m:r>
+            <w:rPr>
+              <w:rFonts w:ascii="Cambria Math" w:hAnsi="Cambria Math"/>
+            </w:rPr>
+            <m:t>__________</m:t>
+          </m:r>
+          <m:r>
+            <w:br/>
+          </m:r>
+        </m:oMath>
+      </m:oMathPara>
     </w:p>
     <w:p>
       <w:pPr>
@@ -647,7 +1183,227 @@
         </w:sectPr>
       </w:pPr>
       <w:r>
-        <w:t xml:space="preserve">Connect the battery and multimeter to measure current.  Record the value in </w:t>
+        <w:t xml:space="preserve">Using the </w:t>
+      </w:r>
+      <w:proofErr w:type="spellStart"/>
+      <w:r>
+        <w:t>multimeter</w:t>
+      </w:r>
+      <w:proofErr w:type="spellEnd"/>
+      <w:r>
+        <w:t xml:space="preserve">, measure the total current (between points A and B), the current through </w:t>
+      </w:r>
+      <m:oMath>
+        <m:sSub>
+          <m:sSubPr>
+            <m:ctrlPr>
+              <w:rPr>
+                <w:rFonts w:ascii="Cambria Math" w:hAnsi="Cambria Math"/>
+              </w:rPr>
+            </m:ctrlPr>
+          </m:sSubPr>
+          <m:e>
+            <m:r>
+              <w:rPr>
+                <w:rFonts w:ascii="Cambria Math" w:hAnsi="Cambria Math"/>
+              </w:rPr>
+              <m:t>R</m:t>
+            </m:r>
+          </m:e>
+          <m:sub>
+            <m:r>
+              <w:rPr>
+                <w:rFonts w:ascii="Cambria Math" w:hAnsi="Cambria Math"/>
+              </w:rPr>
+              <m:t>1</m:t>
+            </m:r>
+          </m:sub>
+        </m:sSub>
+      </m:oMath>
+      <w:r>
+        <w:t xml:space="preserve"> (between point B </w:t>
+      </w:r>
+      <w:proofErr w:type="gramStart"/>
+      <w:r>
+        <w:t xml:space="preserve">and </w:t>
+      </w:r>
+      <w:proofErr w:type="gramEnd"/>
+      <m:oMath>
+        <m:sSub>
+          <m:sSubPr>
+            <m:ctrlPr>
+              <w:rPr>
+                <w:rFonts w:ascii="Cambria Math" w:hAnsi="Cambria Math"/>
+              </w:rPr>
+            </m:ctrlPr>
+          </m:sSubPr>
+          <m:e>
+            <m:r>
+              <w:rPr>
+                <w:rFonts w:ascii="Cambria Math" w:hAnsi="Cambria Math"/>
+              </w:rPr>
+              <m:t>R</m:t>
+            </m:r>
+          </m:e>
+          <m:sub>
+            <m:r>
+              <w:rPr>
+                <w:rFonts w:ascii="Cambria Math" w:hAnsi="Cambria Math"/>
+              </w:rPr>
+              <m:t>1</m:t>
+            </m:r>
+          </m:sub>
+        </m:sSub>
+      </m:oMath>
+      <w:r>
+        <w:t xml:space="preserve">), and the current through </w:t>
+      </w:r>
+      <m:oMath>
+        <m:sSub>
+          <m:sSubPr>
+            <m:ctrlPr>
+              <w:rPr>
+                <w:rFonts w:ascii="Cambria Math" w:hAnsi="Cambria Math"/>
+              </w:rPr>
+            </m:ctrlPr>
+          </m:sSubPr>
+          <m:e>
+            <m:r>
+              <w:rPr>
+                <w:rFonts w:ascii="Cambria Math" w:hAnsi="Cambria Math"/>
+              </w:rPr>
+              <m:t>R</m:t>
+            </m:r>
+          </m:e>
+          <m:sub>
+            <m:r>
+              <w:rPr>
+                <w:rFonts w:ascii="Cambria Math" w:hAnsi="Cambria Math"/>
+              </w:rPr>
+              <m:t>2</m:t>
+            </m:r>
+          </m:sub>
+        </m:sSub>
+      </m:oMath>
+      <w:r>
+        <w:t xml:space="preserve"> </w:t>
+      </w:r>
+      <w:r>
+        <w:t xml:space="preserve">(between point C and </w:t>
+      </w:r>
+      <m:oMath>
+        <m:sSub>
+          <m:sSubPr>
+            <m:ctrlPr>
+              <w:rPr>
+                <w:rFonts w:ascii="Cambria Math" w:hAnsi="Cambria Math"/>
+              </w:rPr>
+            </m:ctrlPr>
+          </m:sSubPr>
+          <m:e>
+            <m:r>
+              <w:rPr>
+                <w:rFonts w:ascii="Cambria Math" w:hAnsi="Cambria Math"/>
+              </w:rPr>
+              <m:t>R</m:t>
+            </m:r>
+          </m:e>
+          <m:sub>
+            <m:r>
+              <w:rPr>
+                <w:rFonts w:ascii="Cambria Math" w:hAnsi="Cambria Math"/>
+              </w:rPr>
+              <m:t>2</m:t>
+            </m:r>
+          </m:sub>
+        </m:sSub>
+      </m:oMath>
+      <w:r>
+        <w:t xml:space="preserve">).  (Note that current is measured at a single point in the circuit.  The </w:t>
+      </w:r>
+      <w:proofErr w:type="spellStart"/>
+      <w:r>
+        <w:t>multimeter</w:t>
+      </w:r>
+      <w:proofErr w:type="spellEnd"/>
+      <w:r>
+        <w:t xml:space="preserve"> will need to be inserted between point B </w:t>
+      </w:r>
+      <w:proofErr w:type="gramStart"/>
+      <w:r>
+        <w:t xml:space="preserve">and </w:t>
+      </w:r>
+      <w:proofErr w:type="gramEnd"/>
+      <m:oMath>
+        <m:sSub>
+          <m:sSubPr>
+            <m:ctrlPr>
+              <w:rPr>
+                <w:rFonts w:ascii="Cambria Math" w:hAnsi="Cambria Math"/>
+              </w:rPr>
+            </m:ctrlPr>
+          </m:sSubPr>
+          <m:e>
+            <m:r>
+              <w:rPr>
+                <w:rFonts w:ascii="Cambria Math" w:hAnsi="Cambria Math"/>
+              </w:rPr>
+              <m:t>R</m:t>
+            </m:r>
+          </m:e>
+          <m:sub>
+            <m:r>
+              <w:rPr>
+                <w:rFonts w:ascii="Cambria Math" w:hAnsi="Cambria Math"/>
+              </w:rPr>
+              <m:t>1</m:t>
+            </m:r>
+          </m:sub>
+        </m:sSub>
+      </m:oMath>
+      <w:r>
+        <w:t xml:space="preserve">, for example, to measure </w:t>
+      </w:r>
+      <m:oMath>
+        <m:sSub>
+          <m:sSubPr>
+            <m:ctrlPr>
+              <w:rPr>
+                <w:rFonts w:ascii="Cambria Math" w:hAnsi="Cambria Math"/>
+              </w:rPr>
+            </m:ctrlPr>
+          </m:sSubPr>
+          <m:e>
+            <m:r>
+              <w:rPr>
+                <w:rFonts w:ascii="Cambria Math" w:hAnsi="Cambria Math"/>
+              </w:rPr>
+              <m:t>I</m:t>
+            </m:r>
+          </m:e>
+          <m:sub>
+            <m:r>
+              <w:rPr>
+                <w:rFonts w:ascii="Cambria Math" w:hAnsi="Cambria Math"/>
+              </w:rPr>
+              <m:t>1</m:t>
+            </m:r>
+          </m:sub>
+        </m:sSub>
+      </m:oMath>
+      <w:r>
+        <w:t xml:space="preserve">.  The red lead of the </w:t>
+      </w:r>
+      <w:proofErr w:type="spellStart"/>
+      <w:r>
+        <w:t>multimeter</w:t>
+      </w:r>
+      <w:proofErr w:type="spellEnd"/>
+      <w:r>
+        <w:t xml:space="preserve"> should be connected to where the current is entering the meter and the black lead connected to the point where the current exiting. )  Record the values </w:t>
+      </w:r>
+      <w:r>
+        <w:t xml:space="preserve">in </w:t>
       </w:r>
       <w:r>
         <w:fldChar w:fldCharType="begin"/>
@@ -677,35 +1433,61 @@
         <w:fldChar w:fldCharType="end"/>
       </w:r>
       <w:r>
-        <w:t xml:space="preserve"> and compare it to the theoretical value determined in step B.</w:t>
+        <w:t xml:space="preserve"> and compare them</w:t>
+      </w:r>
+      <w:r>
+        <w:t xml:space="preserve"> to the theoretical value</w:t>
+      </w:r>
+      <w:r>
+        <w:t>s determined in step C</w:t>
+      </w:r>
+      <w:r>
+        <w:t>.</w:t>
       </w:r>
     </w:p>
     <w:p>
       <w:pPr>
-        <w:numPr>
-          <w:ilvl w:val="0"/>
-          <w:numId w:val="1"/>
-        </w:numPr>
-      </w:pPr>
-      <w:r>
-        <w:lastRenderedPageBreak/>
-        <w:t xml:space="preserve">With another multimeter measure the voltage across only R1 and then across only R2.  Record the values in </w:t>
-      </w:r>
-      <w:r>
-        <w:fldChar w:fldCharType="begin"/>
-      </w:r>
-      <w:r>
-        <w:instrText xml:space="preserve"> REF _Ref517195153 \h </w:instrText>
-      </w:r>
-      <w:r>
-        <w:fldChar w:fldCharType="separate"/>
-      </w:r>
-      <w:r>
+        <w:contextualSpacing w:val="0"/>
+      </w:pPr>
+    </w:p>
+    <w:p>
+      <w:pPr>
+        <w:pStyle w:val="Caption"/>
+        <w:keepNext/>
+        <w:jc w:val="center"/>
         <w:rPr>
           <w:sz w:val="20"/>
           <w:szCs w:val="20"/>
         </w:rPr>
+      </w:pPr>
+      <w:bookmarkStart w:id="4" w:name="_Ref517195153"/>
+      <w:r>
+        <w:rPr>
+          <w:sz w:val="20"/>
+          <w:szCs w:val="20"/>
+        </w:rPr>
         <w:t xml:space="preserve">Table </w:t>
+      </w:r>
+      <w:r>
+        <w:rPr>
+          <w:sz w:val="20"/>
+          <w:szCs w:val="20"/>
+        </w:rPr>
+        <w:fldChar w:fldCharType="begin"/>
+      </w:r>
+      <w:r>
+        <w:rPr>
+          <w:sz w:val="20"/>
+          <w:szCs w:val="20"/>
+        </w:rPr>
+        <w:instrText xml:space="preserve"> SEQ Table \* ARABIC </w:instrText>
+      </w:r>
+      <w:r>
+        <w:rPr>
+          <w:sz w:val="20"/>
+          <w:szCs w:val="20"/>
+        </w:rPr>
+        <w:fldChar w:fldCharType="separate"/>
       </w:r>
       <w:r>
         <w:rPr>
@@ -716,72 +1498,13 @@
         <w:t>1</w:t>
       </w:r>
       <w:r>
-        <w:fldChar w:fldCharType="end"/>
-      </w:r>
-      <w:r>
-        <w:t xml:space="preserve"> and compare them to the theoretical values determined in step C.</w:t>
-      </w:r>
-    </w:p>
-    <w:p>
-      <w:pPr>
-        <w:contextualSpacing w:val="0"/>
-      </w:pPr>
-    </w:p>
-    <w:p>
-      <w:pPr>
-        <w:pStyle w:val="Caption"/>
-        <w:keepNext/>
-        <w:jc w:val="center"/>
         <w:rPr>
           <w:sz w:val="20"/>
           <w:szCs w:val="20"/>
         </w:rPr>
-      </w:pPr>
-      <w:bookmarkStart w:id="5" w:name="_Ref517195153"/>
-      <w:r>
-        <w:rPr>
-          <w:sz w:val="20"/>
-          <w:szCs w:val="20"/>
-        </w:rPr>
-        <w:t xml:space="preserve">Table </w:t>
-      </w:r>
-      <w:r>
-        <w:rPr>
-          <w:sz w:val="20"/>
-          <w:szCs w:val="20"/>
-        </w:rPr>
-        <w:fldChar w:fldCharType="begin"/>
-      </w:r>
-      <w:r>
-        <w:rPr>
-          <w:sz w:val="20"/>
-          <w:szCs w:val="20"/>
-        </w:rPr>
-        <w:instrText xml:space="preserve"> SEQ Table \* ARABIC </w:instrText>
-      </w:r>
-      <w:r>
-        <w:rPr>
-          <w:sz w:val="20"/>
-          <w:szCs w:val="20"/>
-        </w:rPr>
-        <w:fldChar w:fldCharType="separate"/>
-      </w:r>
-      <w:r>
-        <w:rPr>
-          <w:noProof/>
-          <w:sz w:val="20"/>
-          <w:szCs w:val="20"/>
-        </w:rPr>
-        <w:t>1</w:t>
-      </w:r>
-      <w:r>
-        <w:rPr>
-          <w:sz w:val="20"/>
-          <w:szCs w:val="20"/>
-        </w:rPr>
         <w:fldChar w:fldCharType="end"/>
       </w:r>
-      <w:bookmarkEnd w:id="5"/>
+      <w:bookmarkEnd w:id="4"/>
       <w:r>
         <w:rPr>
           <w:sz w:val="20"/>
@@ -799,11 +1522,11 @@
       </w:tblPr>
       <w:tblGrid>
         <w:gridCol w:w="918"/>
-        <w:gridCol w:w="1620"/>
-        <w:gridCol w:w="1491"/>
-        <w:gridCol w:w="1491"/>
-        <w:gridCol w:w="1492"/>
-        <w:gridCol w:w="1491"/>
+        <w:gridCol w:w="2520"/>
+        <w:gridCol w:w="1267"/>
+        <w:gridCol w:w="1267"/>
+        <w:gridCol w:w="1267"/>
+        <w:gridCol w:w="1268"/>
         <w:gridCol w:w="1492"/>
         <w:gridCol w:w="1491"/>
         <w:gridCol w:w="1492"/>
@@ -833,7 +1556,7 @@
         </w:tc>
         <w:tc>
           <w:tcPr>
-            <w:tcW w:w="1620" w:type="dxa"/>
+            <w:tcW w:w="2520" w:type="dxa"/>
             <w:tcBorders>
               <w:top w:val="nil"/>
               <w:left w:val="nil"/>
@@ -855,7 +1578,7 @@
         </w:tc>
         <w:tc>
           <w:tcPr>
-            <w:tcW w:w="5965" w:type="dxa"/>
+            <w:tcW w:w="5069" w:type="dxa"/>
             <w:gridSpan w:val="4"/>
             <w:tcBorders>
               <w:left w:val="single" w:sz="12" w:space="0" w:color="auto"/>
@@ -966,7 +1689,7 @@
         </w:tc>
         <w:tc>
           <w:tcPr>
-            <w:tcW w:w="1620" w:type="dxa"/>
+            <w:tcW w:w="2520" w:type="dxa"/>
             <w:tcBorders>
               <w:top w:val="single" w:sz="4" w:space="0" w:color="auto"/>
               <w:right w:val="single" w:sz="12" w:space="0" w:color="auto"/>
@@ -1019,7 +1742,7 @@
         </w:tc>
         <w:tc>
           <w:tcPr>
-            <w:tcW w:w="1491" w:type="dxa"/>
+            <w:tcW w:w="1267" w:type="dxa"/>
             <w:tcBorders>
               <w:left w:val="single" w:sz="12" w:space="0" w:color="auto"/>
             </w:tcBorders>
@@ -1032,16 +1755,26 @@
               <w:rPr>
                 <w:rFonts w:ascii="Garamond" w:hAnsi="Garamond"/>
                 <w:b/>
-                <w:bCs/>
+                <w:vertAlign w:val="subscript"/>
               </w:rPr>
             </w:pPr>
-            <w:r>
-              <w:rPr>
-                <w:rFonts w:ascii="Garamond" w:hAnsi="Garamond"/>
-                <w:b/>
-                <w:bCs/>
-              </w:rPr>
-              <w:t>Req (</w:t>
+            <w:proofErr w:type="spellStart"/>
+            <w:r>
+              <w:rPr>
+                <w:rFonts w:ascii="Garamond" w:hAnsi="Garamond"/>
+                <w:b/>
+                <w:bCs/>
+              </w:rPr>
+              <w:t>Req</w:t>
+            </w:r>
+            <w:proofErr w:type="spellEnd"/>
+            <w:r>
+              <w:rPr>
+                <w:rFonts w:ascii="Garamond" w:hAnsi="Garamond"/>
+                <w:b/>
+                <w:bCs/>
+              </w:rPr>
+              <w:t xml:space="preserve"> (</w:t>
             </w:r>
             <w:r>
               <w:rPr>
@@ -1057,7 +1790,7 @@
                 <w:b/>
                 <w:bCs/>
               </w:rPr>
-              <w:t>) =</w:t>
+              <w:t>)</w:t>
             </w:r>
           </w:p>
           <w:p>
@@ -1070,43 +1803,11 @@
                 <w:vertAlign w:val="subscript"/>
               </w:rPr>
             </w:pPr>
-            <w:r>
-              <w:rPr>
-                <w:rFonts w:ascii="Garamond" w:hAnsi="Garamond"/>
-                <w:b/>
-                <w:bCs/>
-              </w:rPr>
-              <w:t>R</w:t>
-            </w:r>
-            <w:r>
-              <w:rPr>
-                <w:rFonts w:ascii="Garamond" w:hAnsi="Garamond"/>
-                <w:b/>
-                <w:bCs/>
-              </w:rPr>
-              <w:t>1</w:t>
-            </w:r>
-            <w:r>
-              <w:rPr>
-                <w:rFonts w:ascii="Garamond" w:hAnsi="Garamond"/>
-                <w:b/>
-                <w:bCs/>
-              </w:rPr>
-              <w:t xml:space="preserve"> + R</w:t>
-            </w:r>
-            <w:r>
-              <w:rPr>
-                <w:rFonts w:ascii="Garamond" w:hAnsi="Garamond"/>
-                <w:b/>
-                <w:bCs/>
-              </w:rPr>
-              <w:t>2</w:t>
-            </w:r>
           </w:p>
         </w:tc>
         <w:tc>
           <w:tcPr>
-            <w:tcW w:w="1491" w:type="dxa"/>
+            <w:tcW w:w="1267" w:type="dxa"/>
             <w:vAlign w:val="center"/>
           </w:tcPr>
           <w:p>
@@ -1125,7 +1826,24 @@
                 <w:b/>
                 <w:bCs/>
               </w:rPr>
-              <w:t>I (A) =</w:t>
+              <w:t>I</w:t>
+            </w:r>
+            <w:r>
+              <w:rPr>
+                <w:rFonts w:ascii="Garamond" w:hAnsi="Garamond"/>
+                <w:b/>
+                <w:bCs/>
+                <w:vertAlign w:val="subscript"/>
+              </w:rPr>
+              <w:t>T</w:t>
+            </w:r>
+            <w:r>
+              <w:rPr>
+                <w:rFonts w:ascii="Garamond" w:hAnsi="Garamond"/>
+                <w:b/>
+                <w:bCs/>
+              </w:rPr>
+              <w:t xml:space="preserve"> (A) =</w:t>
             </w:r>
           </w:p>
           <w:p>
@@ -1161,7 +1879,16 @@
                 <w:b/>
                 <w:bCs/>
               </w:rPr>
-              <w:t xml:space="preserve"> / R</w:t>
+              <w:t xml:space="preserve"> / </w:t>
+            </w:r>
+            <w:proofErr w:type="spellStart"/>
+            <w:r>
+              <w:rPr>
+                <w:rFonts w:ascii="Garamond" w:hAnsi="Garamond"/>
+                <w:b/>
+                <w:bCs/>
+              </w:rPr>
+              <w:t>R</w:t>
             </w:r>
             <w:r>
               <w:rPr>
@@ -1171,11 +1898,12 @@
               </w:rPr>
               <w:t>eq</w:t>
             </w:r>
+            <w:proofErr w:type="spellEnd"/>
           </w:p>
         </w:tc>
         <w:tc>
           <w:tcPr>
-            <w:tcW w:w="1492" w:type="dxa"/>
+            <w:tcW w:w="1267" w:type="dxa"/>
             <w:vAlign w:val="center"/>
           </w:tcPr>
           <w:p>
@@ -1194,7 +1922,7 @@
                 <w:b/>
                 <w:bCs/>
               </w:rPr>
-              <w:t>V</w:t>
+              <w:t>I</w:t>
             </w:r>
             <w:r>
               <w:rPr>
@@ -1203,40 +1931,21 @@
                 <w:bCs/>
                 <w:vertAlign w:val="subscript"/>
               </w:rPr>
-              <w:t>R1</w:t>
-            </w:r>
-            <w:r>
-              <w:rPr>
-                <w:rFonts w:ascii="Garamond" w:hAnsi="Garamond"/>
-                <w:b/>
-                <w:bCs/>
-              </w:rPr>
-              <w:t xml:space="preserve"> (V) =</w:t>
-            </w:r>
-          </w:p>
-          <w:p>
-            <w:pPr>
-              <w:contextualSpacing w:val="0"/>
-              <w:jc w:val="center"/>
-              <w:rPr>
-                <w:rFonts w:ascii="Garamond" w:hAnsi="Garamond"/>
-                <w:b/>
-                <w:bCs/>
-              </w:rPr>
-            </w:pPr>
-            <w:r>
-              <w:rPr>
-                <w:rFonts w:ascii="Garamond" w:hAnsi="Garamond"/>
-                <w:b/>
-                <w:bCs/>
-              </w:rPr>
-              <w:t>I x R1</w:t>
+              <w:t>1</w:t>
+            </w:r>
+            <w:r>
+              <w:rPr>
+                <w:rFonts w:ascii="Garamond" w:hAnsi="Garamond"/>
+                <w:b/>
+                <w:bCs/>
+              </w:rPr>
+              <w:t xml:space="preserve"> (A)</w:t>
             </w:r>
           </w:p>
         </w:tc>
         <w:tc>
           <w:tcPr>
-            <w:tcW w:w="1491" w:type="dxa"/>
+            <w:tcW w:w="1268" w:type="dxa"/>
             <w:tcBorders>
               <w:right w:val="single" w:sz="12" w:space="0" w:color="auto"/>
             </w:tcBorders>
@@ -1258,7 +1967,7 @@
                 <w:b/>
                 <w:bCs/>
               </w:rPr>
-              <w:t>V</w:t>
+              <w:t>I</w:t>
             </w:r>
             <w:r>
               <w:rPr>
@@ -1267,34 +1976,15 @@
                 <w:bCs/>
                 <w:vertAlign w:val="subscript"/>
               </w:rPr>
-              <w:t>R2</w:t>
-            </w:r>
-            <w:r>
-              <w:rPr>
-                <w:rFonts w:ascii="Garamond" w:hAnsi="Garamond"/>
-                <w:b/>
-                <w:bCs/>
-              </w:rPr>
-              <w:t xml:space="preserve"> (V) =</w:t>
-            </w:r>
-          </w:p>
-          <w:p>
-            <w:pPr>
-              <w:contextualSpacing w:val="0"/>
-              <w:jc w:val="center"/>
-              <w:rPr>
-                <w:rFonts w:ascii="Garamond" w:hAnsi="Garamond"/>
-                <w:b/>
-                <w:bCs/>
-              </w:rPr>
-            </w:pPr>
-            <w:r>
-              <w:rPr>
-                <w:rFonts w:ascii="Garamond" w:hAnsi="Garamond"/>
-                <w:b/>
-                <w:bCs/>
-              </w:rPr>
-              <w:t>I x R2</w:t>
+              <w:t>2</w:t>
+            </w:r>
+            <w:r>
+              <w:rPr>
+                <w:rFonts w:ascii="Garamond" w:hAnsi="Garamond"/>
+                <w:b/>
+                <w:bCs/>
+              </w:rPr>
+              <w:t xml:space="preserve"> (A)</w:t>
             </w:r>
           </w:p>
         </w:tc>
@@ -1322,7 +2012,24 @@
                 <w:b/>
                 <w:bCs/>
               </w:rPr>
-              <w:t>I (A)</w:t>
+              <w:t>I</w:t>
+            </w:r>
+            <w:r>
+              <w:rPr>
+                <w:rFonts w:ascii="Garamond" w:hAnsi="Garamond"/>
+                <w:b/>
+                <w:bCs/>
+                <w:vertAlign w:val="subscript"/>
+              </w:rPr>
+              <w:t>T</w:t>
+            </w:r>
+            <w:r>
+              <w:rPr>
+                <w:rFonts w:ascii="Garamond" w:hAnsi="Garamond"/>
+                <w:b/>
+                <w:bCs/>
+              </w:rPr>
+              <w:t xml:space="preserve"> (A)</w:t>
             </w:r>
           </w:p>
         </w:tc>
@@ -1347,7 +2054,7 @@
                 <w:b/>
                 <w:bCs/>
               </w:rPr>
-              <w:t>V</w:t>
+              <w:t>I</w:t>
             </w:r>
             <w:r>
               <w:rPr>
@@ -1356,15 +2063,15 @@
                 <w:bCs/>
                 <w:vertAlign w:val="subscript"/>
               </w:rPr>
-              <w:t>R1</w:t>
-            </w:r>
-            <w:r>
-              <w:rPr>
-                <w:rFonts w:ascii="Garamond" w:hAnsi="Garamond"/>
-                <w:b/>
-                <w:bCs/>
-              </w:rPr>
-              <w:t xml:space="preserve"> (V)</w:t>
+              <w:t>1</w:t>
+            </w:r>
+            <w:r>
+              <w:rPr>
+                <w:rFonts w:ascii="Garamond" w:hAnsi="Garamond"/>
+                <w:b/>
+                <w:bCs/>
+              </w:rPr>
+              <w:t xml:space="preserve"> (A)</w:t>
             </w:r>
           </w:p>
         </w:tc>
@@ -1389,7 +2096,7 @@
                 <w:b/>
                 <w:bCs/>
               </w:rPr>
-              <w:t>V</w:t>
+              <w:t>I</w:t>
             </w:r>
             <w:r>
               <w:rPr>
@@ -1398,15 +2105,15 @@
                 <w:bCs/>
                 <w:vertAlign w:val="subscript"/>
               </w:rPr>
-              <w:t>R2</w:t>
-            </w:r>
-            <w:r>
-              <w:rPr>
-                <w:rFonts w:ascii="Garamond" w:hAnsi="Garamond"/>
-                <w:b/>
-                <w:bCs/>
-              </w:rPr>
-              <w:t xml:space="preserve"> (V)</w:t>
+              <w:t>2</w:t>
+            </w:r>
+            <w:r>
+              <w:rPr>
+                <w:rFonts w:ascii="Garamond" w:hAnsi="Garamond"/>
+                <w:b/>
+                <w:bCs/>
+              </w:rPr>
+              <w:t xml:space="preserve"> (A)</w:t>
             </w:r>
           </w:p>
         </w:tc>
@@ -1432,13 +2139,13 @@
               <w:rPr>
                 <w:rFonts w:ascii="Garamond" w:hAnsi="Garamond"/>
               </w:rPr>
-              <w:t>1K 1%</w:t>
+              <w:t>1K</w:t>
             </w:r>
           </w:p>
         </w:tc>
         <w:tc>
           <w:tcPr>
-            <w:tcW w:w="1620" w:type="dxa"/>
+            <w:tcW w:w="2520" w:type="dxa"/>
             <w:tcBorders>
               <w:right w:val="single" w:sz="12" w:space="0" w:color="auto"/>
             </w:tcBorders>
@@ -1456,13 +2163,13 @@
               <w:rPr>
                 <w:rFonts w:ascii="Garamond" w:hAnsi="Garamond"/>
               </w:rPr>
-              <w:t>5.1K 5%</w:t>
+              <w:t>2K</w:t>
             </w:r>
           </w:p>
         </w:tc>
         <w:tc>
           <w:tcPr>
-            <w:tcW w:w="1491" w:type="dxa"/>
+            <w:tcW w:w="1267" w:type="dxa"/>
             <w:tcBorders>
               <w:left w:val="single" w:sz="12" w:space="0" w:color="auto"/>
             </w:tcBorders>
@@ -1480,7 +2187,7 @@
         </w:tc>
         <w:tc>
           <w:tcPr>
-            <w:tcW w:w="1491" w:type="dxa"/>
+            <w:tcW w:w="1267" w:type="dxa"/>
             <w:vAlign w:val="center"/>
           </w:tcPr>
           <w:p>
@@ -1495,7 +2202,7 @@
         </w:tc>
         <w:tc>
           <w:tcPr>
-            <w:tcW w:w="1492" w:type="dxa"/>
+            <w:tcW w:w="1267" w:type="dxa"/>
             <w:vAlign w:val="center"/>
           </w:tcPr>
           <w:p>
@@ -1510,7 +2217,7 @@
         </w:tc>
         <w:tc>
           <w:tcPr>
-            <w:tcW w:w="1491" w:type="dxa"/>
+            <w:tcW w:w="1268" w:type="dxa"/>
             <w:tcBorders>
               <w:right w:val="single" w:sz="12" w:space="0" w:color="auto"/>
             </w:tcBorders>
@@ -1592,13 +2299,19 @@
               <w:rPr>
                 <w:rFonts w:ascii="Garamond" w:hAnsi="Garamond"/>
               </w:rPr>
-              <w:t>1K 1%</w:t>
+              <w:t>1</w:t>
+            </w:r>
+            <w:r>
+              <w:rPr>
+                <w:rFonts w:ascii="Garamond" w:hAnsi="Garamond"/>
+              </w:rPr>
+              <w:t>00K</w:t>
             </w:r>
           </w:p>
         </w:tc>
         <w:tc>
           <w:tcPr>
-            <w:tcW w:w="1620" w:type="dxa"/>
+            <w:tcW w:w="2520" w:type="dxa"/>
             <w:tcBorders>
               <w:right w:val="single" w:sz="12" w:space="0" w:color="auto"/>
             </w:tcBorders>
@@ -1607,7 +2320,6 @@
           <w:p>
             <w:pPr>
               <w:contextualSpacing w:val="0"/>
-              <w:jc w:val="center"/>
               <w:rPr>
                 <w:rFonts w:ascii="Garamond" w:hAnsi="Garamond"/>
               </w:rPr>
@@ -1616,13 +2328,12 @@
               <w:rPr>
                 <w:rFonts w:ascii="Garamond" w:hAnsi="Garamond"/>
               </w:rPr>
-              <w:t>Photoresistor</w:t>
+              <w:t>Thermistor</w:t>
             </w:r>
           </w:p>
           <w:p>
             <w:pPr>
               <w:contextualSpacing w:val="0"/>
-              <w:jc w:val="center"/>
               <w:rPr>
                 <w:rFonts w:ascii="Garamond" w:hAnsi="Garamond"/>
               </w:rPr>
@@ -1631,13 +2342,19 @@
               <w:rPr>
                 <w:rFonts w:ascii="Garamond" w:hAnsi="Garamond"/>
               </w:rPr>
-              <w:t>No Light</w:t>
+              <w:t>Ambient Temp</w:t>
+            </w:r>
+            <w:r>
+              <w:rPr>
+                <w:rFonts w:ascii="Garamond" w:hAnsi="Garamond"/>
+              </w:rPr>
+              <w:t xml:space="preserve"> = </w:t>
             </w:r>
           </w:p>
         </w:tc>
         <w:tc>
           <w:tcPr>
-            <w:tcW w:w="1491" w:type="dxa"/>
+            <w:tcW w:w="1267" w:type="dxa"/>
             <w:tcBorders>
               <w:left w:val="single" w:sz="12" w:space="0" w:color="auto"/>
             </w:tcBorders>
@@ -1655,7 +2372,7 @@
         </w:tc>
         <w:tc>
           <w:tcPr>
-            <w:tcW w:w="1491" w:type="dxa"/>
+            <w:tcW w:w="1267" w:type="dxa"/>
             <w:vAlign w:val="center"/>
           </w:tcPr>
           <w:p>
@@ -1670,7 +2387,7 @@
         </w:tc>
         <w:tc>
           <w:tcPr>
-            <w:tcW w:w="1492" w:type="dxa"/>
+            <w:tcW w:w="1267" w:type="dxa"/>
             <w:vAlign w:val="center"/>
           </w:tcPr>
           <w:p>
@@ -1685,7 +2402,7 @@
         </w:tc>
         <w:tc>
           <w:tcPr>
-            <w:tcW w:w="1491" w:type="dxa"/>
+            <w:tcW w:w="1268" w:type="dxa"/>
             <w:tcBorders>
               <w:right w:val="single" w:sz="12" w:space="0" w:color="auto"/>
             </w:tcBorders>
@@ -1767,13 +2484,13 @@
               <w:rPr>
                 <w:rFonts w:ascii="Garamond" w:hAnsi="Garamond"/>
               </w:rPr>
-              <w:t>1K 1%</w:t>
+              <w:t>100K</w:t>
             </w:r>
           </w:p>
         </w:tc>
         <w:tc>
           <w:tcPr>
-            <w:tcW w:w="1620" w:type="dxa"/>
+            <w:tcW w:w="2520" w:type="dxa"/>
             <w:tcBorders>
               <w:right w:val="single" w:sz="12" w:space="0" w:color="auto"/>
             </w:tcBorders>
@@ -1782,7 +2499,6 @@
           <w:p>
             <w:pPr>
               <w:contextualSpacing w:val="0"/>
-              <w:jc w:val="center"/>
               <w:rPr>
                 <w:rFonts w:ascii="Garamond" w:hAnsi="Garamond"/>
               </w:rPr>
@@ -1791,13 +2507,12 @@
               <w:rPr>
                 <w:rFonts w:ascii="Garamond" w:hAnsi="Garamond"/>
               </w:rPr>
-              <w:t>Photoresistor</w:t>
+              <w:t>Thermistor</w:t>
             </w:r>
           </w:p>
           <w:p>
             <w:pPr>
               <w:contextualSpacing w:val="0"/>
-              <w:jc w:val="center"/>
               <w:rPr>
                 <w:rFonts w:ascii="Garamond" w:hAnsi="Garamond"/>
               </w:rPr>
@@ -1806,13 +2521,19 @@
               <w:rPr>
                 <w:rFonts w:ascii="Garamond" w:hAnsi="Garamond"/>
               </w:rPr>
-              <w:t>Ambient Light</w:t>
+              <w:t>Iced</w:t>
+            </w:r>
+            <w:r>
+              <w:rPr>
+                <w:rFonts w:ascii="Garamond" w:hAnsi="Garamond"/>
+              </w:rPr>
+              <w:t xml:space="preserve">                  =</w:t>
             </w:r>
           </w:p>
         </w:tc>
         <w:tc>
           <w:tcPr>
-            <w:tcW w:w="1491" w:type="dxa"/>
+            <w:tcW w:w="1267" w:type="dxa"/>
             <w:tcBorders>
               <w:left w:val="single" w:sz="12" w:space="0" w:color="auto"/>
             </w:tcBorders>
@@ -1830,7 +2551,7 @@
         </w:tc>
         <w:tc>
           <w:tcPr>
-            <w:tcW w:w="1491" w:type="dxa"/>
+            <w:tcW w:w="1267" w:type="dxa"/>
             <w:vAlign w:val="center"/>
           </w:tcPr>
           <w:p>
@@ -1845,7 +2566,7 @@
         </w:tc>
         <w:tc>
           <w:tcPr>
-            <w:tcW w:w="1492" w:type="dxa"/>
+            <w:tcW w:w="1267" w:type="dxa"/>
             <w:vAlign w:val="center"/>
           </w:tcPr>
           <w:p>
@@ -1860,7 +2581,7 @@
         </w:tc>
         <w:tc>
           <w:tcPr>
-            <w:tcW w:w="1491" w:type="dxa"/>
+            <w:tcW w:w="1268" w:type="dxa"/>
             <w:tcBorders>
               <w:right w:val="single" w:sz="12" w:space="0" w:color="auto"/>
             </w:tcBorders>
@@ -1925,531 +2646,6 @@
           </w:p>
         </w:tc>
       </w:tr>
-      <w:tr>
-        <w:trPr>
-          <w:trHeight w:val="432"/>
-        </w:trPr>
-        <w:tc>
-          <w:tcPr>
-            <w:tcW w:w="918" w:type="dxa"/>
-            <w:vAlign w:val="center"/>
-          </w:tcPr>
-          <w:p>
-            <w:pPr>
-              <w:jc w:val="center"/>
-            </w:pPr>
-            <w:r>
-              <w:rPr>
-                <w:rFonts w:ascii="Garamond" w:hAnsi="Garamond"/>
-              </w:rPr>
-              <w:t>1K 1%</w:t>
-            </w:r>
-          </w:p>
-        </w:tc>
-        <w:tc>
-          <w:tcPr>
-            <w:tcW w:w="1620" w:type="dxa"/>
-            <w:tcBorders>
-              <w:right w:val="single" w:sz="12" w:space="0" w:color="auto"/>
-            </w:tcBorders>
-            <w:vAlign w:val="center"/>
-          </w:tcPr>
-          <w:p>
-            <w:pPr>
-              <w:contextualSpacing w:val="0"/>
-              <w:jc w:val="center"/>
-              <w:rPr>
-                <w:rFonts w:ascii="Garamond" w:hAnsi="Garamond"/>
-              </w:rPr>
-            </w:pPr>
-            <w:r>
-              <w:rPr>
-                <w:rFonts w:ascii="Garamond" w:hAnsi="Garamond"/>
-              </w:rPr>
-              <w:t>Photoresistor</w:t>
-            </w:r>
-          </w:p>
-          <w:p>
-            <w:pPr>
-              <w:contextualSpacing w:val="0"/>
-              <w:jc w:val="center"/>
-              <w:rPr>
-                <w:rFonts w:ascii="Garamond" w:hAnsi="Garamond"/>
-              </w:rPr>
-            </w:pPr>
-            <w:r>
-              <w:rPr>
-                <w:rFonts w:ascii="Garamond" w:hAnsi="Garamond"/>
-              </w:rPr>
-              <w:t>Direct Light</w:t>
-            </w:r>
-          </w:p>
-        </w:tc>
-        <w:tc>
-          <w:tcPr>
-            <w:tcW w:w="1491" w:type="dxa"/>
-            <w:tcBorders>
-              <w:left w:val="single" w:sz="12" w:space="0" w:color="auto"/>
-            </w:tcBorders>
-            <w:vAlign w:val="center"/>
-          </w:tcPr>
-          <w:p>
-            <w:pPr>
-              <w:contextualSpacing w:val="0"/>
-              <w:jc w:val="center"/>
-              <w:rPr>
-                <w:rFonts w:ascii="Garamond" w:hAnsi="Garamond"/>
-              </w:rPr>
-            </w:pPr>
-          </w:p>
-        </w:tc>
-        <w:tc>
-          <w:tcPr>
-            <w:tcW w:w="1491" w:type="dxa"/>
-            <w:vAlign w:val="center"/>
-          </w:tcPr>
-          <w:p>
-            <w:pPr>
-              <w:contextualSpacing w:val="0"/>
-              <w:jc w:val="center"/>
-              <w:rPr>
-                <w:rFonts w:ascii="Garamond" w:hAnsi="Garamond"/>
-              </w:rPr>
-            </w:pPr>
-          </w:p>
-        </w:tc>
-        <w:tc>
-          <w:tcPr>
-            <w:tcW w:w="1492" w:type="dxa"/>
-            <w:vAlign w:val="center"/>
-          </w:tcPr>
-          <w:p>
-            <w:pPr>
-              <w:contextualSpacing w:val="0"/>
-              <w:jc w:val="center"/>
-              <w:rPr>
-                <w:rFonts w:ascii="Garamond" w:hAnsi="Garamond"/>
-              </w:rPr>
-            </w:pPr>
-          </w:p>
-        </w:tc>
-        <w:tc>
-          <w:tcPr>
-            <w:tcW w:w="1491" w:type="dxa"/>
-            <w:tcBorders>
-              <w:right w:val="single" w:sz="12" w:space="0" w:color="auto"/>
-            </w:tcBorders>
-            <w:vAlign w:val="center"/>
-          </w:tcPr>
-          <w:p>
-            <w:pPr>
-              <w:contextualSpacing w:val="0"/>
-              <w:jc w:val="center"/>
-              <w:rPr>
-                <w:rFonts w:ascii="Garamond" w:hAnsi="Garamond"/>
-              </w:rPr>
-            </w:pPr>
-          </w:p>
-        </w:tc>
-        <w:tc>
-          <w:tcPr>
-            <w:tcW w:w="1492" w:type="dxa"/>
-            <w:tcBorders>
-              <w:left w:val="single" w:sz="12" w:space="0" w:color="auto"/>
-            </w:tcBorders>
-            <w:vAlign w:val="center"/>
-          </w:tcPr>
-          <w:p>
-            <w:pPr>
-              <w:contextualSpacing w:val="0"/>
-              <w:jc w:val="center"/>
-              <w:rPr>
-                <w:rFonts w:ascii="Garamond" w:hAnsi="Garamond"/>
-              </w:rPr>
-            </w:pPr>
-          </w:p>
-        </w:tc>
-        <w:tc>
-          <w:tcPr>
-            <w:tcW w:w="1491" w:type="dxa"/>
-            <w:vAlign w:val="center"/>
-          </w:tcPr>
-          <w:p>
-            <w:pPr>
-              <w:contextualSpacing w:val="0"/>
-              <w:jc w:val="center"/>
-              <w:rPr>
-                <w:rFonts w:ascii="Garamond" w:hAnsi="Garamond"/>
-              </w:rPr>
-            </w:pPr>
-          </w:p>
-        </w:tc>
-        <w:tc>
-          <w:tcPr>
-            <w:tcW w:w="1492" w:type="dxa"/>
-            <w:vAlign w:val="center"/>
-          </w:tcPr>
-          <w:p>
-            <w:pPr>
-              <w:contextualSpacing w:val="0"/>
-              <w:jc w:val="center"/>
-              <w:rPr>
-                <w:rFonts w:ascii="Garamond" w:hAnsi="Garamond"/>
-              </w:rPr>
-            </w:pPr>
-          </w:p>
-        </w:tc>
-      </w:tr>
-      <w:tr>
-        <w:trPr>
-          <w:trHeight w:val="432"/>
-        </w:trPr>
-        <w:tc>
-          <w:tcPr>
-            <w:tcW w:w="918" w:type="dxa"/>
-            <w:vAlign w:val="center"/>
-          </w:tcPr>
-          <w:p>
-            <w:pPr>
-              <w:jc w:val="center"/>
-            </w:pPr>
-            <w:r>
-              <w:rPr>
-                <w:rFonts w:ascii="Garamond" w:hAnsi="Garamond"/>
-              </w:rPr>
-              <w:t>1K 1%</w:t>
-            </w:r>
-          </w:p>
-        </w:tc>
-        <w:tc>
-          <w:tcPr>
-            <w:tcW w:w="1620" w:type="dxa"/>
-            <w:tcBorders>
-              <w:right w:val="single" w:sz="12" w:space="0" w:color="auto"/>
-            </w:tcBorders>
-            <w:vAlign w:val="center"/>
-          </w:tcPr>
-          <w:p>
-            <w:pPr>
-              <w:contextualSpacing w:val="0"/>
-              <w:jc w:val="center"/>
-              <w:rPr>
-                <w:rFonts w:ascii="Garamond" w:hAnsi="Garamond"/>
-              </w:rPr>
-            </w:pPr>
-            <w:r>
-              <w:rPr>
-                <w:rFonts w:ascii="Garamond" w:hAnsi="Garamond"/>
-              </w:rPr>
-              <w:t>Thermistor</w:t>
-            </w:r>
-          </w:p>
-          <w:p>
-            <w:pPr>
-              <w:contextualSpacing w:val="0"/>
-              <w:jc w:val="center"/>
-              <w:rPr>
-                <w:rFonts w:ascii="Garamond" w:hAnsi="Garamond"/>
-              </w:rPr>
-            </w:pPr>
-            <w:r>
-              <w:rPr>
-                <w:rFonts w:ascii="Garamond" w:hAnsi="Garamond"/>
-              </w:rPr>
-              <w:t>Ambient Temp</w:t>
-            </w:r>
-          </w:p>
-        </w:tc>
-        <w:tc>
-          <w:tcPr>
-            <w:tcW w:w="1491" w:type="dxa"/>
-            <w:tcBorders>
-              <w:left w:val="single" w:sz="12" w:space="0" w:color="auto"/>
-            </w:tcBorders>
-            <w:vAlign w:val="center"/>
-          </w:tcPr>
-          <w:p>
-            <w:pPr>
-              <w:contextualSpacing w:val="0"/>
-              <w:jc w:val="center"/>
-              <w:rPr>
-                <w:rFonts w:ascii="Garamond" w:hAnsi="Garamond"/>
-              </w:rPr>
-            </w:pPr>
-          </w:p>
-        </w:tc>
-        <w:tc>
-          <w:tcPr>
-            <w:tcW w:w="1491" w:type="dxa"/>
-            <w:vAlign w:val="center"/>
-          </w:tcPr>
-          <w:p>
-            <w:pPr>
-              <w:contextualSpacing w:val="0"/>
-              <w:jc w:val="center"/>
-              <w:rPr>
-                <w:rFonts w:ascii="Garamond" w:hAnsi="Garamond"/>
-              </w:rPr>
-            </w:pPr>
-          </w:p>
-        </w:tc>
-        <w:tc>
-          <w:tcPr>
-            <w:tcW w:w="1492" w:type="dxa"/>
-            <w:vAlign w:val="center"/>
-          </w:tcPr>
-          <w:p>
-            <w:pPr>
-              <w:contextualSpacing w:val="0"/>
-              <w:jc w:val="center"/>
-              <w:rPr>
-                <w:rFonts w:ascii="Garamond" w:hAnsi="Garamond"/>
-              </w:rPr>
-            </w:pPr>
-          </w:p>
-        </w:tc>
-        <w:tc>
-          <w:tcPr>
-            <w:tcW w:w="1491" w:type="dxa"/>
-            <w:tcBorders>
-              <w:right w:val="single" w:sz="12" w:space="0" w:color="auto"/>
-            </w:tcBorders>
-            <w:vAlign w:val="center"/>
-          </w:tcPr>
-          <w:p>
-            <w:pPr>
-              <w:contextualSpacing w:val="0"/>
-              <w:jc w:val="center"/>
-              <w:rPr>
-                <w:rFonts w:ascii="Garamond" w:hAnsi="Garamond"/>
-              </w:rPr>
-            </w:pPr>
-          </w:p>
-        </w:tc>
-        <w:tc>
-          <w:tcPr>
-            <w:tcW w:w="1492" w:type="dxa"/>
-            <w:tcBorders>
-              <w:left w:val="single" w:sz="12" w:space="0" w:color="auto"/>
-            </w:tcBorders>
-            <w:vAlign w:val="center"/>
-          </w:tcPr>
-          <w:p>
-            <w:pPr>
-              <w:contextualSpacing w:val="0"/>
-              <w:jc w:val="center"/>
-              <w:rPr>
-                <w:rFonts w:ascii="Garamond" w:hAnsi="Garamond"/>
-              </w:rPr>
-            </w:pPr>
-          </w:p>
-        </w:tc>
-        <w:tc>
-          <w:tcPr>
-            <w:tcW w:w="1491" w:type="dxa"/>
-            <w:vAlign w:val="center"/>
-          </w:tcPr>
-          <w:p>
-            <w:pPr>
-              <w:contextualSpacing w:val="0"/>
-              <w:jc w:val="center"/>
-              <w:rPr>
-                <w:rFonts w:ascii="Garamond" w:hAnsi="Garamond"/>
-              </w:rPr>
-            </w:pPr>
-          </w:p>
-        </w:tc>
-        <w:tc>
-          <w:tcPr>
-            <w:tcW w:w="1492" w:type="dxa"/>
-            <w:vAlign w:val="center"/>
-          </w:tcPr>
-          <w:p>
-            <w:pPr>
-              <w:contextualSpacing w:val="0"/>
-              <w:jc w:val="center"/>
-              <w:rPr>
-                <w:rFonts w:ascii="Garamond" w:hAnsi="Garamond"/>
-              </w:rPr>
-            </w:pPr>
-          </w:p>
-        </w:tc>
-      </w:tr>
-      <w:tr>
-        <w:trPr>
-          <w:trHeight w:val="432"/>
-        </w:trPr>
-        <w:tc>
-          <w:tcPr>
-            <w:tcW w:w="918" w:type="dxa"/>
-            <w:vAlign w:val="center"/>
-          </w:tcPr>
-          <w:p>
-            <w:pPr>
-              <w:jc w:val="center"/>
-            </w:pPr>
-            <w:r>
-              <w:rPr>
-                <w:rFonts w:ascii="Garamond" w:hAnsi="Garamond"/>
-              </w:rPr>
-              <w:t>1K 1%</w:t>
-            </w:r>
-          </w:p>
-        </w:tc>
-        <w:tc>
-          <w:tcPr>
-            <w:tcW w:w="1620" w:type="dxa"/>
-            <w:tcBorders>
-              <w:right w:val="single" w:sz="12" w:space="0" w:color="auto"/>
-            </w:tcBorders>
-            <w:vAlign w:val="center"/>
-          </w:tcPr>
-          <w:p>
-            <w:pPr>
-              <w:contextualSpacing w:val="0"/>
-              <w:jc w:val="center"/>
-              <w:rPr>
-                <w:rFonts w:ascii="Garamond" w:hAnsi="Garamond"/>
-              </w:rPr>
-            </w:pPr>
-            <w:r>
-              <w:rPr>
-                <w:rFonts w:ascii="Garamond" w:hAnsi="Garamond"/>
-              </w:rPr>
-              <w:t>Thermistor</w:t>
-            </w:r>
-          </w:p>
-          <w:p>
-            <w:pPr>
-              <w:contextualSpacing w:val="0"/>
-              <w:jc w:val="center"/>
-              <w:rPr>
-                <w:rFonts w:ascii="Garamond" w:hAnsi="Garamond"/>
-              </w:rPr>
-            </w:pPr>
-            <w:r>
-              <w:rPr>
-                <w:rFonts w:ascii="Garamond" w:hAnsi="Garamond"/>
-              </w:rPr>
-              <w:t>Iced</w:t>
-            </w:r>
-          </w:p>
-        </w:tc>
-        <w:tc>
-          <w:tcPr>
-            <w:tcW w:w="1491" w:type="dxa"/>
-            <w:tcBorders>
-              <w:left w:val="single" w:sz="12" w:space="0" w:color="auto"/>
-            </w:tcBorders>
-            <w:vAlign w:val="center"/>
-          </w:tcPr>
-          <w:p>
-            <w:pPr>
-              <w:contextualSpacing w:val="0"/>
-              <w:jc w:val="center"/>
-              <w:rPr>
-                <w:rFonts w:ascii="Garamond" w:hAnsi="Garamond"/>
-              </w:rPr>
-            </w:pPr>
-          </w:p>
-        </w:tc>
-        <w:tc>
-          <w:tcPr>
-            <w:tcW w:w="1491" w:type="dxa"/>
-            <w:vAlign w:val="center"/>
-          </w:tcPr>
-          <w:p>
-            <w:pPr>
-              <w:contextualSpacing w:val="0"/>
-              <w:jc w:val="center"/>
-              <w:rPr>
-                <w:rFonts w:ascii="Garamond" w:hAnsi="Garamond"/>
-              </w:rPr>
-            </w:pPr>
-          </w:p>
-        </w:tc>
-        <w:tc>
-          <w:tcPr>
-            <w:tcW w:w="1492" w:type="dxa"/>
-            <w:vAlign w:val="center"/>
-          </w:tcPr>
-          <w:p>
-            <w:pPr>
-              <w:contextualSpacing w:val="0"/>
-              <w:jc w:val="center"/>
-              <w:rPr>
-                <w:rFonts w:ascii="Garamond" w:hAnsi="Garamond"/>
-              </w:rPr>
-            </w:pPr>
-          </w:p>
-        </w:tc>
-        <w:tc>
-          <w:tcPr>
-            <w:tcW w:w="1491" w:type="dxa"/>
-            <w:tcBorders>
-              <w:right w:val="single" w:sz="12" w:space="0" w:color="auto"/>
-            </w:tcBorders>
-            <w:vAlign w:val="center"/>
-          </w:tcPr>
-          <w:p>
-            <w:pPr>
-              <w:contextualSpacing w:val="0"/>
-              <w:jc w:val="center"/>
-              <w:rPr>
-                <w:rFonts w:ascii="Garamond" w:hAnsi="Garamond"/>
-              </w:rPr>
-            </w:pPr>
-          </w:p>
-        </w:tc>
-        <w:tc>
-          <w:tcPr>
-            <w:tcW w:w="1492" w:type="dxa"/>
-            <w:tcBorders>
-              <w:left w:val="single" w:sz="12" w:space="0" w:color="auto"/>
-            </w:tcBorders>
-            <w:vAlign w:val="center"/>
-          </w:tcPr>
-          <w:p>
-            <w:pPr>
-              <w:contextualSpacing w:val="0"/>
-              <w:jc w:val="center"/>
-              <w:rPr>
-                <w:rFonts w:ascii="Garamond" w:hAnsi="Garamond"/>
-              </w:rPr>
-            </w:pPr>
-          </w:p>
-        </w:tc>
-        <w:tc>
-          <w:tcPr>
-            <w:tcW w:w="1491" w:type="dxa"/>
-            <w:vAlign w:val="center"/>
-          </w:tcPr>
-          <w:p>
-            <w:pPr>
-              <w:contextualSpacing w:val="0"/>
-              <w:jc w:val="center"/>
-              <w:rPr>
-                <w:rFonts w:ascii="Garamond" w:hAnsi="Garamond"/>
-              </w:rPr>
-            </w:pPr>
-          </w:p>
-        </w:tc>
-        <w:tc>
-          <w:tcPr>
-            <w:tcW w:w="1492" w:type="dxa"/>
-            <w:vAlign w:val="center"/>
-          </w:tcPr>
-          <w:p>
-            <w:pPr>
-              <w:contextualSpacing w:val="0"/>
-              <w:jc w:val="center"/>
-              <w:rPr>
-                <w:rFonts w:ascii="Garamond" w:hAnsi="Garamond"/>
-              </w:rPr>
-            </w:pPr>
-          </w:p>
-        </w:tc>
-      </w:tr>
     </w:tbl>
     <w:p>
       <w:pPr>
@@ -2474,25 +2670,141 @@
         <w:contextualSpacing w:val="0"/>
       </w:pPr>
       <w:r>
-        <w:t>For extra credit, determine an equation for V</w:t>
-      </w:r>
-      <w:r>
-        <w:rPr>
-          <w:vertAlign w:val="subscript"/>
-        </w:rPr>
-        <w:t>R2</w:t>
-      </w:r>
-      <w:r>
-        <w:t xml:space="preserve"> based on V</w:t>
-      </w:r>
-      <w:r>
-        <w:rPr>
-          <w:vertAlign w:val="subscript"/>
-        </w:rPr>
-        <w:t>B1</w:t>
-      </w:r>
-      <w:r>
-        <w:t>, R1 and R2.</w:t>
+        <w:t xml:space="preserve">For extra credit, </w:t>
+      </w:r>
+      <w:r>
+        <w:t xml:space="preserve">determine an equation for </w:t>
+      </w:r>
+      <m:oMath>
+        <m:sSub>
+          <m:sSubPr>
+            <m:ctrlPr>
+              <w:rPr>
+                <w:rFonts w:ascii="Cambria Math" w:hAnsi="Cambria Math"/>
+              </w:rPr>
+            </m:ctrlPr>
+          </m:sSubPr>
+          <m:e>
+            <m:r>
+              <w:rPr>
+                <w:rFonts w:ascii="Cambria Math" w:hAnsi="Cambria Math"/>
+              </w:rPr>
+              <m:t>I</m:t>
+            </m:r>
+          </m:e>
+          <m:sub>
+            <m:r>
+              <w:rPr>
+                <w:rFonts w:ascii="Cambria Math" w:hAnsi="Cambria Math"/>
+              </w:rPr>
+              <m:t>2</m:t>
+            </m:r>
+          </m:sub>
+        </m:sSub>
+      </m:oMath>
+      <w:r>
+        <w:t xml:space="preserve"> based o</w:t>
+      </w:r>
+      <w:bookmarkStart w:id="5" w:name="_GoBack"/>
+      <w:bookmarkEnd w:id="5"/>
+      <w:r>
+        <w:t>n</w:t>
+      </w:r>
+      <w:r>
+        <w:t xml:space="preserve"> </w:t>
+      </w:r>
+      <m:oMath>
+        <m:sSub>
+          <m:sSubPr>
+            <m:ctrlPr>
+              <w:rPr>
+                <w:rFonts w:ascii="Cambria Math" w:hAnsi="Cambria Math"/>
+              </w:rPr>
+            </m:ctrlPr>
+          </m:sSubPr>
+          <m:e>
+            <m:r>
+              <w:rPr>
+                <w:rFonts w:ascii="Cambria Math" w:hAnsi="Cambria Math"/>
+              </w:rPr>
+              <m:t>I</m:t>
+            </m:r>
+          </m:e>
+          <m:sub>
+            <m:r>
+              <w:rPr>
+                <w:rFonts w:ascii="Cambria Math" w:hAnsi="Cambria Math"/>
+              </w:rPr>
+              <m:t>T</m:t>
+            </m:r>
+          </m:sub>
+        </m:sSub>
+      </m:oMath>
+      <w:r>
+        <w:t xml:space="preserve">, </w:t>
+      </w:r>
+      <m:oMath>
+        <m:sSub>
+          <m:sSubPr>
+            <m:ctrlPr>
+              <w:rPr>
+                <w:rFonts w:ascii="Cambria Math" w:hAnsi="Cambria Math"/>
+              </w:rPr>
+            </m:ctrlPr>
+          </m:sSubPr>
+          <m:e>
+            <m:r>
+              <w:rPr>
+                <w:rFonts w:ascii="Cambria Math" w:hAnsi="Cambria Math"/>
+              </w:rPr>
+              <m:t>R</m:t>
+            </m:r>
+          </m:e>
+          <m:sub>
+            <m:r>
+              <w:rPr>
+                <w:rFonts w:ascii="Cambria Math" w:hAnsi="Cambria Math"/>
+              </w:rPr>
+              <m:t>1</m:t>
+            </m:r>
+          </m:sub>
+        </m:sSub>
+      </m:oMath>
+      <w:r>
+        <w:t xml:space="preserve"> </w:t>
+      </w:r>
+      <w:r>
+        <w:t xml:space="preserve">and </w:t>
+      </w:r>
+      <m:oMath>
+        <m:sSub>
+          <m:sSubPr>
+            <m:ctrlPr>
+              <w:rPr>
+                <w:rFonts w:ascii="Cambria Math" w:hAnsi="Cambria Math"/>
+              </w:rPr>
+            </m:ctrlPr>
+          </m:sSubPr>
+          <m:e>
+            <m:r>
+              <w:rPr>
+                <w:rFonts w:ascii="Cambria Math" w:hAnsi="Cambria Math"/>
+              </w:rPr>
+              <m:t>R</m:t>
+            </m:r>
+          </m:e>
+          <m:sub>
+            <m:r>
+              <w:rPr>
+                <w:rFonts w:ascii="Cambria Math" w:hAnsi="Cambria Math"/>
+              </w:rPr>
+              <m:t>2</m:t>
+            </m:r>
+          </m:sub>
+        </m:sSub>
+      </m:oMath>
+      <w:r>
+        <w:t>.</w:t>
       </w:r>
       <w:r>
         <w:t xml:space="preserve">  (This is known as the </w:t>
@@ -2504,7 +2816,16 @@
           <w:i/>
           <w:iCs/>
         </w:rPr>
-        <w:t>voltage divider</w:t>
+        <w:t>current</w:t>
+      </w:r>
+      <w:r>
+        <w:rPr>
+          <w:b/>
+          <w:bCs/>
+          <w:i/>
+          <w:iCs/>
+        </w:rPr>
+        <w:t xml:space="preserve"> divider</w:t>
       </w:r>
       <w:r>
         <w:t xml:space="preserve"> equation.)</w:t>
@@ -2540,6 +2861,7 @@
         <w:contextualSpacing w:val="0"/>
       </w:pPr>
     </w:p>
+    <w:bookmarkStart w:id="6" w:name="_Ref519184556"/>
     <w:p>
       <w:pPr>
         <w:tabs>
@@ -2552,15 +2874,46 @@
           <w:iCs/>
         </w:rPr>
       </w:pPr>
-      <w:bookmarkStart w:id="6" w:name="_Ref519184556"/>
       <m:oMath>
+        <m:sSub>
+          <m:sSubPr>
+            <m:ctrlPr>
+              <w:rPr>
+                <w:rFonts w:ascii="Cambria Math" w:hAnsi="Cambria Math"/>
+                <w:i/>
+                <w:sz w:val="28"/>
+                <w:szCs w:val="28"/>
+              </w:rPr>
+            </m:ctrlPr>
+          </m:sSubPr>
+          <m:e>
+            <m:r>
+              <w:rPr>
+                <w:rFonts w:ascii="Cambria Math" w:hAnsi="Cambria Math"/>
+                <w:sz w:val="28"/>
+                <w:szCs w:val="28"/>
+              </w:rPr>
+              <m:t>I</m:t>
+            </m:r>
+          </m:e>
+          <m:sub>
+            <m:r>
+              <w:rPr>
+                <w:rFonts w:ascii="Cambria Math" w:hAnsi="Cambria Math"/>
+                <w:sz w:val="28"/>
+                <w:szCs w:val="28"/>
+              </w:rPr>
+              <m:t>2</m:t>
+            </m:r>
+          </m:sub>
+        </m:sSub>
         <m:r>
           <w:rPr>
             <w:rFonts w:ascii="Cambria Math" w:hAnsi="Cambria Math"/>
             <w:sz w:val="28"/>
             <w:szCs w:val="28"/>
           </w:rPr>
-          <m:t>I=</m:t>
+          <m:t>=</m:t>
         </m:r>
         <m:f>
           <m:fPr>
@@ -2636,7 +2989,7 @@
                     <w:sz w:val="28"/>
                     <w:szCs w:val="28"/>
                   </w:rPr>
-                  <m:t>eq</m:t>
+                  <m:t>2</m:t>
                 </m:r>
               </m:sub>
             </m:sSub>
@@ -2731,7 +3084,7 @@
                 <w:sz w:val="24"/>
                 <w:szCs w:val="24"/>
               </w:rPr>
-              <m:t>R</m:t>
+              <m:t>V</m:t>
             </m:r>
           </m:e>
           <m:sub>
@@ -2741,7 +3094,7 @@
                 <w:sz w:val="24"/>
                 <w:szCs w:val="24"/>
               </w:rPr>
-              <m:t>eq</m:t>
+              <m:t>B1</m:t>
             </m:r>
           </m:sub>
         </m:sSub>
@@ -2771,6 +3124,38 @@
                 <w:sz w:val="24"/>
                 <w:szCs w:val="24"/>
               </w:rPr>
+              <m:t>I</m:t>
+            </m:r>
+          </m:e>
+          <m:sub>
+            <m:r>
+              <w:rPr>
+                <w:rFonts w:ascii="Cambria Math" w:hAnsi="Cambria Math"/>
+                <w:sz w:val="24"/>
+                <w:szCs w:val="24"/>
+              </w:rPr>
+              <m:t>T</m:t>
+            </m:r>
+          </m:sub>
+        </m:sSub>
+        <m:sSub>
+          <m:sSubPr>
+            <m:ctrlPr>
+              <w:rPr>
+                <w:rFonts w:ascii="Cambria Math" w:hAnsi="Cambria Math"/>
+                <w:i/>
+                <w:sz w:val="24"/>
+                <w:szCs w:val="24"/>
+              </w:rPr>
+            </m:ctrlPr>
+          </m:sSubPr>
+          <m:e>
+            <m:r>
+              <w:rPr>
+                <w:rFonts w:ascii="Cambria Math" w:hAnsi="Cambria Math"/>
+                <w:sz w:val="24"/>
+                <w:szCs w:val="24"/>
+              </w:rPr>
               <m:t>R</m:t>
             </m:r>
           </m:e>
@@ -2781,7 +3166,317 @@
                 <w:sz w:val="24"/>
                 <w:szCs w:val="24"/>
               </w:rPr>
-              <m:t>1</m:t>
+              <m:t>eq</m:t>
+            </m:r>
+          </m:sub>
+        </m:sSub>
+      </m:oMath>
+      <w:r>
+        <w:tab/>
+      </w:r>
+      <w:r>
+        <w:rPr>
+          <w:i/>
+          <w:iCs/>
+        </w:rPr>
+        <w:t xml:space="preserve">Eq. </w:t>
+      </w:r>
+      <w:r>
+        <w:rPr>
+          <w:i/>
+          <w:iCs/>
+        </w:rPr>
+        <w:fldChar w:fldCharType="begin"/>
+      </w:r>
+      <w:r>
+        <w:rPr>
+          <w:i/>
+          <w:iCs/>
+        </w:rPr>
+        <w:instrText xml:space="preserve"> SEQ Eq. \* ARABIC </w:instrText>
+      </w:r>
+      <w:r>
+        <w:rPr>
+          <w:i/>
+          <w:iCs/>
+        </w:rPr>
+        <w:fldChar w:fldCharType="separate"/>
+      </w:r>
+      <w:r>
+        <w:rPr>
+          <w:i/>
+          <w:iCs/>
+          <w:noProof/>
+        </w:rPr>
+        <w:t>2</w:t>
+      </w:r>
+      <w:r>
+        <w:rPr>
+          <w:i/>
+          <w:iCs/>
+        </w:rPr>
+        <w:fldChar w:fldCharType="end"/>
+      </w:r>
+    </w:p>
+    <w:p>
+      <w:pPr>
+        <w:tabs>
+          <w:tab w:val="right" w:pos="12960"/>
+        </w:tabs>
+        <w:ind w:left="720"/>
+        <w:contextualSpacing w:val="0"/>
+      </w:pPr>
+    </w:p>
+    <w:p>
+      <w:pPr>
+        <w:tabs>
+          <w:tab w:val="right" w:pos="12960"/>
+        </w:tabs>
+        <w:ind w:left="720"/>
+        <w:contextualSpacing w:val="0"/>
+      </w:pPr>
+      <w:r>
+        <w:t>Substituting Eq. 2 into Eq. 1, we have</w:t>
+      </w:r>
+    </w:p>
+    <w:p>
+      <w:pPr>
+        <w:tabs>
+          <w:tab w:val="right" w:pos="12960"/>
+        </w:tabs>
+        <w:ind w:left="720"/>
+        <w:contextualSpacing w:val="0"/>
+      </w:pPr>
+    </w:p>
+    <w:p>
+      <w:pPr>
+        <w:tabs>
+          <w:tab w:val="right" w:pos="12960"/>
+        </w:tabs>
+        <w:ind w:left="720"/>
+        <w:contextualSpacing w:val="0"/>
+        <w:rPr>
+          <w:i/>
+          <w:iCs/>
+        </w:rPr>
+      </w:pPr>
+      <m:oMath>
+        <m:sSub>
+          <m:sSubPr>
+            <m:ctrlPr>
+              <w:rPr>
+                <w:rFonts w:ascii="Cambria Math" w:hAnsi="Cambria Math"/>
+                <w:i/>
+                <w:sz w:val="28"/>
+                <w:szCs w:val="28"/>
+              </w:rPr>
+            </m:ctrlPr>
+          </m:sSubPr>
+          <m:e>
+            <m:r>
+              <w:rPr>
+                <w:rFonts w:ascii="Cambria Math" w:hAnsi="Cambria Math"/>
+                <w:sz w:val="28"/>
+                <w:szCs w:val="28"/>
+              </w:rPr>
+              <m:t>I</m:t>
+            </m:r>
+          </m:e>
+          <m:sub>
+            <m:r>
+              <w:rPr>
+                <w:rFonts w:ascii="Cambria Math" w:hAnsi="Cambria Math"/>
+                <w:sz w:val="28"/>
+                <w:szCs w:val="28"/>
+              </w:rPr>
+              <m:t>2</m:t>
+            </m:r>
+          </m:sub>
+        </m:sSub>
+        <m:r>
+          <w:rPr>
+            <w:rFonts w:ascii="Cambria Math" w:hAnsi="Cambria Math"/>
+            <w:sz w:val="28"/>
+            <w:szCs w:val="28"/>
+          </w:rPr>
+          <m:t>=</m:t>
+        </m:r>
+        <m:f>
+          <m:fPr>
+            <m:ctrlPr>
+              <w:rPr>
+                <w:rFonts w:ascii="Cambria Math" w:hAnsi="Cambria Math"/>
+                <w:i/>
+                <w:sz w:val="28"/>
+                <w:szCs w:val="28"/>
+              </w:rPr>
+            </m:ctrlPr>
+          </m:fPr>
+          <m:num>
+            <m:r>
+              <w:rPr>
+                <w:rFonts w:ascii="Cambria Math" w:hAnsi="Cambria Math"/>
+                <w:sz w:val="28"/>
+                <w:szCs w:val="28"/>
+              </w:rPr>
+              <m:t>(            )</m:t>
+            </m:r>
+          </m:num>
+          <m:den>
+            <m:sSub>
+              <m:sSubPr>
+                <m:ctrlPr>
+                  <w:rPr>
+                    <w:rFonts w:ascii="Cambria Math" w:hAnsi="Cambria Math"/>
+                    <w:i/>
+                    <w:sz w:val="28"/>
+                    <w:szCs w:val="28"/>
+                  </w:rPr>
+                </m:ctrlPr>
+              </m:sSubPr>
+              <m:e>
+                <m:r>
+                  <w:rPr>
+                    <w:rFonts w:ascii="Cambria Math" w:hAnsi="Cambria Math"/>
+                    <w:sz w:val="28"/>
+                    <w:szCs w:val="28"/>
+                  </w:rPr>
+                  <m:t>R</m:t>
+                </m:r>
+              </m:e>
+              <m:sub>
+                <m:r>
+                  <w:rPr>
+                    <w:rFonts w:ascii="Cambria Math" w:hAnsi="Cambria Math"/>
+                    <w:sz w:val="28"/>
+                    <w:szCs w:val="28"/>
+                  </w:rPr>
+                  <m:t>2</m:t>
+                </m:r>
+              </m:sub>
+            </m:sSub>
+          </m:den>
+        </m:f>
+      </m:oMath>
+      <w:r>
+        <w:tab/>
+      </w:r>
+      <w:r>
+        <w:rPr>
+          <w:i/>
+          <w:iCs/>
+        </w:rPr>
+        <w:t xml:space="preserve">Eq. </w:t>
+      </w:r>
+      <w:r>
+        <w:rPr>
+          <w:i/>
+          <w:iCs/>
+        </w:rPr>
+        <w:fldChar w:fldCharType="begin"/>
+      </w:r>
+      <w:r>
+        <w:rPr>
+          <w:i/>
+          <w:iCs/>
+        </w:rPr>
+        <w:instrText xml:space="preserve"> SEQ Eq. \* ARABIC </w:instrText>
+      </w:r>
+      <w:r>
+        <w:rPr>
+          <w:i/>
+          <w:iCs/>
+        </w:rPr>
+        <w:fldChar w:fldCharType="separate"/>
+      </w:r>
+      <w:r>
+        <w:rPr>
+          <w:i/>
+          <w:iCs/>
+          <w:noProof/>
+        </w:rPr>
+        <w:t>3</w:t>
+      </w:r>
+      <w:r>
+        <w:rPr>
+          <w:i/>
+          <w:iCs/>
+        </w:rPr>
+        <w:fldChar w:fldCharType="end"/>
+      </w:r>
+    </w:p>
+    <w:p>
+      <w:pPr>
+        <w:tabs>
+          <w:tab w:val="right" w:pos="12960"/>
+        </w:tabs>
+        <w:ind w:left="720"/>
+        <w:contextualSpacing w:val="0"/>
+      </w:pPr>
+    </w:p>
+    <w:p>
+      <w:pPr>
+        <w:tabs>
+          <w:tab w:val="right" w:pos="12960"/>
+        </w:tabs>
+        <w:ind w:left="720"/>
+        <w:contextualSpacing w:val="0"/>
+      </w:pPr>
+      <w:r>
+        <w:t>We also know that</w:t>
+      </w:r>
+    </w:p>
+    <w:p>
+      <w:pPr>
+        <w:tabs>
+          <w:tab w:val="right" w:pos="12960"/>
+        </w:tabs>
+        <w:ind w:left="720"/>
+        <w:contextualSpacing w:val="0"/>
+      </w:pPr>
+    </w:p>
+    <w:p>
+      <w:pPr>
+        <w:tabs>
+          <w:tab w:val="right" w:pos="12960"/>
+        </w:tabs>
+        <w:ind w:left="720"/>
+        <w:contextualSpacing w:val="0"/>
+        <w:rPr>
+          <w:i/>
+          <w:iCs/>
+        </w:rPr>
+      </w:pPr>
+      <m:oMath>
+        <m:sSub>
+          <m:sSubPr>
+            <m:ctrlPr>
+              <w:rPr>
+                <w:rFonts w:ascii="Cambria Math" w:hAnsi="Cambria Math"/>
+                <w:i/>
+                <w:sz w:val="24"/>
+                <w:szCs w:val="24"/>
+              </w:rPr>
+            </m:ctrlPr>
+          </m:sSubPr>
+          <m:e>
+            <m:r>
+              <w:rPr>
+                <w:rFonts w:ascii="Cambria Math" w:hAnsi="Cambria Math"/>
+                <w:sz w:val="24"/>
+                <w:szCs w:val="24"/>
+              </w:rPr>
+              <m:t>R</m:t>
+            </m:r>
+          </m:e>
+          <m:sub>
+            <m:r>
+              <w:rPr>
+                <w:rFonts w:ascii="Cambria Math" w:hAnsi="Cambria Math"/>
+                <w:sz w:val="24"/>
+                <w:szCs w:val="24"/>
+              </w:rPr>
+              <m:t>eq</m:t>
             </m:r>
           </m:sub>
         </m:sSub>
@@ -2791,8 +3486,249 @@
             <w:sz w:val="24"/>
             <w:szCs w:val="24"/>
           </w:rPr>
-          <m:t>+</m:t>
+          <m:t>=</m:t>
         </m:r>
+        <m:f>
+          <m:fPr>
+            <m:ctrlPr>
+              <w:rPr>
+                <w:rFonts w:ascii="Cambria Math" w:hAnsi="Cambria Math"/>
+                <w:i/>
+                <w:sz w:val="24"/>
+                <w:szCs w:val="24"/>
+              </w:rPr>
+            </m:ctrlPr>
+          </m:fPr>
+          <m:num>
+            <m:sSub>
+              <m:sSubPr>
+                <m:ctrlPr>
+                  <w:rPr>
+                    <w:rFonts w:ascii="Cambria Math" w:hAnsi="Cambria Math"/>
+                    <w:i/>
+                    <w:sz w:val="24"/>
+                    <w:szCs w:val="24"/>
+                  </w:rPr>
+                </m:ctrlPr>
+              </m:sSubPr>
+              <m:e>
+                <m:r>
+                  <w:rPr>
+                    <w:rFonts w:ascii="Cambria Math" w:hAnsi="Cambria Math"/>
+                    <w:sz w:val="24"/>
+                    <w:szCs w:val="24"/>
+                  </w:rPr>
+                  <m:t>R</m:t>
+                </m:r>
+              </m:e>
+              <m:sub>
+                <m:r>
+                  <w:rPr>
+                    <w:rFonts w:ascii="Cambria Math" w:hAnsi="Cambria Math"/>
+                    <w:sz w:val="24"/>
+                    <w:szCs w:val="24"/>
+                  </w:rPr>
+                  <m:t>1</m:t>
+                </m:r>
+              </m:sub>
+            </m:sSub>
+            <m:sSub>
+              <m:sSubPr>
+                <m:ctrlPr>
+                  <w:rPr>
+                    <w:rFonts w:ascii="Cambria Math" w:hAnsi="Cambria Math"/>
+                    <w:i/>
+                    <w:sz w:val="24"/>
+                    <w:szCs w:val="24"/>
+                  </w:rPr>
+                </m:ctrlPr>
+              </m:sSubPr>
+              <m:e>
+                <m:r>
+                  <w:rPr>
+                    <w:rFonts w:ascii="Cambria Math" w:hAnsi="Cambria Math"/>
+                    <w:sz w:val="24"/>
+                    <w:szCs w:val="24"/>
+                  </w:rPr>
+                  <m:t>R</m:t>
+                </m:r>
+              </m:e>
+              <m:sub>
+                <m:r>
+                  <w:rPr>
+                    <w:rFonts w:ascii="Cambria Math" w:hAnsi="Cambria Math"/>
+                    <w:sz w:val="24"/>
+                    <w:szCs w:val="24"/>
+                  </w:rPr>
+                  <m:t>2</m:t>
+                </m:r>
+              </m:sub>
+            </m:sSub>
+          </m:num>
+          <m:den>
+            <m:sSub>
+              <m:sSubPr>
+                <m:ctrlPr>
+                  <w:rPr>
+                    <w:rFonts w:ascii="Cambria Math" w:hAnsi="Cambria Math"/>
+                    <w:i/>
+                    <w:sz w:val="24"/>
+                    <w:szCs w:val="24"/>
+                  </w:rPr>
+                </m:ctrlPr>
+              </m:sSubPr>
+              <m:e>
+                <m:r>
+                  <w:rPr>
+                    <w:rFonts w:ascii="Cambria Math" w:hAnsi="Cambria Math"/>
+                    <w:sz w:val="24"/>
+                    <w:szCs w:val="24"/>
+                  </w:rPr>
+                  <m:t>R</m:t>
+                </m:r>
+              </m:e>
+              <m:sub>
+                <m:r>
+                  <w:rPr>
+                    <w:rFonts w:ascii="Cambria Math" w:hAnsi="Cambria Math"/>
+                    <w:sz w:val="24"/>
+                    <w:szCs w:val="24"/>
+                  </w:rPr>
+                  <m:t>1</m:t>
+                </m:r>
+              </m:sub>
+            </m:sSub>
+            <m:sSub>
+              <m:sSubPr>
+                <m:ctrlPr>
+                  <w:rPr>
+                    <w:rFonts w:ascii="Cambria Math" w:hAnsi="Cambria Math"/>
+                    <w:i/>
+                    <w:sz w:val="24"/>
+                    <w:szCs w:val="24"/>
+                  </w:rPr>
+                </m:ctrlPr>
+              </m:sSubPr>
+              <m:e>
+                <m:r>
+                  <w:rPr>
+                    <w:rFonts w:ascii="Cambria Math" w:hAnsi="Cambria Math"/>
+                    <w:sz w:val="24"/>
+                    <w:szCs w:val="24"/>
+                  </w:rPr>
+                  <m:t>+</m:t>
+                </m:r>
+                <m:r>
+                  <w:rPr>
+                    <w:rFonts w:ascii="Cambria Math" w:hAnsi="Cambria Math"/>
+                    <w:sz w:val="24"/>
+                    <w:szCs w:val="24"/>
+                  </w:rPr>
+                  <m:t>R</m:t>
+                </m:r>
+              </m:e>
+              <m:sub>
+                <m:r>
+                  <w:rPr>
+                    <w:rFonts w:ascii="Cambria Math" w:hAnsi="Cambria Math"/>
+                    <w:sz w:val="24"/>
+                    <w:szCs w:val="24"/>
+                  </w:rPr>
+                  <m:t>2</m:t>
+                </m:r>
+              </m:sub>
+            </m:sSub>
+          </m:den>
+        </m:f>
+      </m:oMath>
+      <w:r>
+        <w:tab/>
+      </w:r>
+      <w:r>
+        <w:rPr>
+          <w:i/>
+          <w:iCs/>
+        </w:rPr>
+        <w:t xml:space="preserve">Eq. </w:t>
+      </w:r>
+      <w:r>
+        <w:rPr>
+          <w:i/>
+          <w:iCs/>
+        </w:rPr>
+        <w:fldChar w:fldCharType="begin"/>
+      </w:r>
+      <w:r>
+        <w:rPr>
+          <w:i/>
+          <w:iCs/>
+        </w:rPr>
+        <w:instrText xml:space="preserve"> SEQ Eq. \* ARABIC </w:instrText>
+      </w:r>
+      <w:r>
+        <w:rPr>
+          <w:i/>
+          <w:iCs/>
+        </w:rPr>
+        <w:fldChar w:fldCharType="separate"/>
+      </w:r>
+      <w:r>
+        <w:rPr>
+          <w:i/>
+          <w:iCs/>
+          <w:noProof/>
+        </w:rPr>
+        <w:t>4</w:t>
+      </w:r>
+      <w:r>
+        <w:rPr>
+          <w:i/>
+          <w:iCs/>
+        </w:rPr>
+        <w:fldChar w:fldCharType="end"/>
+      </w:r>
+    </w:p>
+    <w:p>
+      <w:pPr>
+        <w:tabs>
+          <w:tab w:val="right" w:pos="12960"/>
+        </w:tabs>
+        <w:ind w:left="720"/>
+        <w:contextualSpacing w:val="0"/>
+      </w:pPr>
+    </w:p>
+    <w:p>
+      <w:pPr>
+        <w:tabs>
+          <w:tab w:val="right" w:pos="12960"/>
+        </w:tabs>
+        <w:ind w:left="720"/>
+        <w:contextualSpacing w:val="0"/>
+        <w:sectPr>
+          <w:pgSz w:w="15840" w:h="12240" w:orient="landscape"/>
+          <w:pgMar w:top="1008" w:right="1440" w:bottom="1008" w:left="1440" w:header="0" w:footer="720" w:gutter="0"/>
+          <w:pgNumType w:start="1"/>
+          <w:cols w:space="720"/>
+          <w:docGrid w:linePitch="299"/>
+        </w:sectPr>
+      </w:pPr>
+    </w:p>
+    <w:p>
+      <w:pPr>
+        <w:tabs>
+          <w:tab w:val="right" w:pos="12960"/>
+        </w:tabs>
+        <w:ind w:left="720"/>
+        <w:contextualSpacing w:val="0"/>
+      </w:pPr>
+      <w:r>
+        <w:lastRenderedPageBreak/>
+        <w:t>Therefore, substituting Eq. 4</w:t>
+      </w:r>
+      <w:r>
+        <w:t xml:space="preserve"> for </w:t>
+      </w:r>
+      <m:oMath>
         <m:sSub>
           <m:sSubPr>
             <m:ctrlPr>
@@ -2821,56 +3757,16 @@
                 <w:sz w:val="24"/>
                 <w:szCs w:val="24"/>
               </w:rPr>
-              <m:t>2</m:t>
+              <m:t>eq</m:t>
             </m:r>
           </m:sub>
         </m:sSub>
       </m:oMath>
       <w:r>
-        <w:tab/>
-      </w:r>
-      <w:r>
-        <w:rPr>
-          <w:i/>
-          <w:iCs/>
-        </w:rPr>
-        <w:t xml:space="preserve">Eq. </w:t>
-      </w:r>
-      <w:r>
-        <w:rPr>
-          <w:i/>
-          <w:iCs/>
-        </w:rPr>
-        <w:fldChar w:fldCharType="begin"/>
-      </w:r>
-      <w:r>
-        <w:rPr>
-          <w:i/>
-          <w:iCs/>
-        </w:rPr>
-        <w:instrText xml:space="preserve"> SEQ Eq. \* ARABIC </w:instrText>
-      </w:r>
-      <w:r>
-        <w:rPr>
-          <w:i/>
-          <w:iCs/>
-        </w:rPr>
-        <w:fldChar w:fldCharType="separate"/>
-      </w:r>
-      <w:r>
-        <w:rPr>
-          <w:i/>
-          <w:iCs/>
-          <w:noProof/>
-        </w:rPr>
-        <w:t>2</w:t>
-      </w:r>
-      <w:r>
-        <w:rPr>
-          <w:i/>
-          <w:iCs/>
-        </w:rPr>
-        <w:fldChar w:fldCharType="end"/>
+        <w:t xml:space="preserve"> in Eq. 3</w:t>
+      </w:r>
+      <w:r>
+        <w:t>, we have</w:t>
       </w:r>
     </w:p>
     <w:p>
@@ -2889,40 +3785,51 @@
         </w:tabs>
         <w:ind w:left="720"/>
         <w:contextualSpacing w:val="0"/>
-      </w:pPr>
-      <w:r>
-        <w:t>Substituting Eq. 2 into Eq. 1, we have</w:t>
-      </w:r>
-    </w:p>
-    <w:p>
-      <w:pPr>
-        <w:tabs>
-          <w:tab w:val="right" w:pos="12960"/>
-        </w:tabs>
-        <w:ind w:left="720"/>
-        <w:contextualSpacing w:val="0"/>
-      </w:pPr>
-    </w:p>
-    <w:p>
-      <w:pPr>
-        <w:tabs>
-          <w:tab w:val="right" w:pos="12960"/>
-        </w:tabs>
-        <w:ind w:left="720"/>
-        <w:contextualSpacing w:val="0"/>
         <w:rPr>
           <w:i/>
           <w:iCs/>
         </w:rPr>
       </w:pPr>
       <m:oMath>
+        <m:sSub>
+          <m:sSubPr>
+            <m:ctrlPr>
+              <w:rPr>
+                <w:rFonts w:ascii="Cambria Math" w:hAnsi="Cambria Math"/>
+                <w:i/>
+                <w:sz w:val="28"/>
+                <w:szCs w:val="28"/>
+              </w:rPr>
+            </m:ctrlPr>
+          </m:sSubPr>
+          <m:e>
+            <m:r>
+              <w:rPr>
+                <w:rFonts w:ascii="Cambria Math" w:hAnsi="Cambria Math"/>
+                <w:sz w:val="28"/>
+                <w:szCs w:val="28"/>
+              </w:rPr>
+              <m:t>I</m:t>
+            </m:r>
+          </m:e>
+          <m:sub>
+            <m:r>
+              <w:rPr>
+                <w:rFonts w:ascii="Cambria Math" w:hAnsi="Cambria Math"/>
+                <w:sz w:val="28"/>
+                <w:szCs w:val="28"/>
+              </w:rPr>
+              <m:t>2</m:t>
+            </m:r>
+          </m:sub>
+        </m:sSub>
         <m:r>
           <w:rPr>
             <w:rFonts w:ascii="Cambria Math" w:hAnsi="Cambria Math"/>
             <w:sz w:val="28"/>
             <w:szCs w:val="28"/>
           </w:rPr>
-          <m:t>I=</m:t>
+          <m:t>=</m:t>
         </m:r>
         <m:f>
           <m:fPr>
@@ -2954,7 +3861,7 @@
                     <w:sz w:val="28"/>
                     <w:szCs w:val="28"/>
                   </w:rPr>
-                  <m:t>V</m:t>
+                  <m:t>I</m:t>
                 </m:r>
               </m:e>
               <m:sub>
@@ -2964,14 +3871,14 @@
                     <w:sz w:val="28"/>
                     <w:szCs w:val="28"/>
                   </w:rPr>
-                  <m:t>B1</m:t>
+                  <m:t>T</m:t>
                 </m:r>
               </m:sub>
             </m:sSub>
           </m:num>
           <m:den>
-            <m:d>
-              <m:dPr>
+            <m:sSub>
+              <m:sSubPr>
                 <m:ctrlPr>
                   <w:rPr>
                     <w:rFonts w:ascii="Cambria Math" w:hAnsi="Cambria Math"/>
@@ -2980,7 +3887,7 @@
                     <w:szCs w:val="28"/>
                   </w:rPr>
                 </m:ctrlPr>
-              </m:dPr>
+              </m:sSubPr>
               <m:e>
                 <m:r>
                   <w:rPr>
@@ -2988,419 +3895,44 @@
                     <w:sz w:val="28"/>
                     <w:szCs w:val="28"/>
                   </w:rPr>
-                  <m:t xml:space="preserve">     +     </m:t>
-                </m:r>
-              </m:e>
-            </m:d>
-          </m:den>
-        </m:f>
-      </m:oMath>
-      <w:r>
-        <w:tab/>
-      </w:r>
-      <w:r>
-        <w:rPr>
-          <w:i/>
-          <w:iCs/>
-        </w:rPr>
-        <w:t xml:space="preserve">Eq. </w:t>
-      </w:r>
-      <w:r>
-        <w:rPr>
-          <w:i/>
-          <w:iCs/>
-        </w:rPr>
-        <w:fldChar w:fldCharType="begin"/>
-      </w:r>
-      <w:r>
-        <w:rPr>
-          <w:i/>
-          <w:iCs/>
-        </w:rPr>
-        <w:instrText xml:space="preserve"> SEQ Eq. \* ARABIC </w:instrText>
-      </w:r>
-      <w:r>
-        <w:rPr>
-          <w:i/>
-          <w:iCs/>
-        </w:rPr>
-        <w:fldChar w:fldCharType="separate"/>
-      </w:r>
-      <w:r>
-        <w:rPr>
-          <w:i/>
-          <w:iCs/>
-          <w:noProof/>
-        </w:rPr>
-        <w:t>3</w:t>
-      </w:r>
-      <w:r>
-        <w:rPr>
-          <w:i/>
-          <w:iCs/>
-        </w:rPr>
-        <w:fldChar w:fldCharType="end"/>
-      </w:r>
-    </w:p>
-    <w:p>
-      <w:pPr>
-        <w:tabs>
-          <w:tab w:val="right" w:pos="12960"/>
-        </w:tabs>
-        <w:ind w:left="720"/>
-        <w:contextualSpacing w:val="0"/>
-      </w:pPr>
-    </w:p>
-    <w:p>
-      <w:pPr>
-        <w:tabs>
-          <w:tab w:val="right" w:pos="12960"/>
-        </w:tabs>
-        <w:ind w:left="720"/>
-        <w:contextualSpacing w:val="0"/>
-      </w:pPr>
-      <w:r>
-        <w:t>We also know that</w:t>
-      </w:r>
-    </w:p>
-    <w:p>
-      <w:pPr>
-        <w:tabs>
-          <w:tab w:val="right" w:pos="12960"/>
-        </w:tabs>
-        <w:ind w:left="720"/>
-        <w:contextualSpacing w:val="0"/>
-      </w:pPr>
-    </w:p>
-    <w:p>
-      <w:pPr>
-        <w:tabs>
-          <w:tab w:val="right" w:pos="12960"/>
-        </w:tabs>
-        <w:ind w:left="720"/>
-        <w:contextualSpacing w:val="0"/>
-        <w:rPr>
-          <w:i/>
-          <w:iCs/>
-        </w:rPr>
-      </w:pPr>
-      <m:oMath>
-        <m:sSub>
-          <m:sSubPr>
-            <m:ctrlPr>
-              <w:rPr>
-                <w:rFonts w:ascii="Cambria Math" w:hAnsi="Cambria Math"/>
-                <w:i/>
-                <w:sz w:val="24"/>
-                <w:szCs w:val="24"/>
-              </w:rPr>
-            </m:ctrlPr>
-          </m:sSubPr>
-          <m:e>
-            <m:r>
-              <w:rPr>
-                <w:rFonts w:ascii="Cambria Math" w:hAnsi="Cambria Math"/>
-                <w:sz w:val="24"/>
-                <w:szCs w:val="24"/>
-              </w:rPr>
-              <m:t>V</m:t>
-            </m:r>
-          </m:e>
-          <m:sub>
-            <m:r>
-              <w:rPr>
-                <w:rFonts w:ascii="Cambria Math" w:hAnsi="Cambria Math"/>
-                <w:sz w:val="24"/>
-                <w:szCs w:val="24"/>
-              </w:rPr>
-              <m:t>R2</m:t>
-            </m:r>
-          </m:sub>
-        </m:sSub>
-        <m:r>
-          <w:rPr>
-            <w:rFonts w:ascii="Cambria Math" w:hAnsi="Cambria Math"/>
-            <w:sz w:val="24"/>
-            <w:szCs w:val="24"/>
-          </w:rPr>
-          <m:t>=I</m:t>
-        </m:r>
-        <m:sSub>
-          <m:sSubPr>
-            <m:ctrlPr>
-              <w:rPr>
-                <w:rFonts w:ascii="Cambria Math" w:hAnsi="Cambria Math"/>
-                <w:i/>
-                <w:sz w:val="24"/>
-                <w:szCs w:val="24"/>
-              </w:rPr>
-            </m:ctrlPr>
-          </m:sSubPr>
-          <m:e>
-            <m:r>
-              <w:rPr>
-                <w:rFonts w:ascii="Cambria Math" w:hAnsi="Cambria Math"/>
-                <w:sz w:val="24"/>
-                <w:szCs w:val="24"/>
-              </w:rPr>
-              <m:t>R</m:t>
-            </m:r>
-          </m:e>
-          <m:sub>
-            <m:r>
-              <w:rPr>
-                <w:rFonts w:ascii="Cambria Math" w:hAnsi="Cambria Math"/>
-                <w:sz w:val="24"/>
-                <w:szCs w:val="24"/>
-              </w:rPr>
-              <m:t>2</m:t>
-            </m:r>
-          </m:sub>
-        </m:sSub>
-      </m:oMath>
-      <w:r>
-        <w:tab/>
-      </w:r>
-      <w:r>
-        <w:rPr>
-          <w:i/>
-          <w:iCs/>
-        </w:rPr>
-        <w:t xml:space="preserve">Eq. </w:t>
-      </w:r>
-      <w:r>
-        <w:rPr>
-          <w:i/>
-          <w:iCs/>
-        </w:rPr>
-        <w:fldChar w:fldCharType="begin"/>
-      </w:r>
-      <w:r>
-        <w:rPr>
-          <w:i/>
-          <w:iCs/>
-        </w:rPr>
-        <w:instrText xml:space="preserve"> SEQ Eq. \* ARABIC </w:instrText>
-      </w:r>
-      <w:r>
-        <w:rPr>
-          <w:i/>
-          <w:iCs/>
-        </w:rPr>
-        <w:fldChar w:fldCharType="separate"/>
-      </w:r>
-      <w:r>
-        <w:rPr>
-          <w:i/>
-          <w:iCs/>
-          <w:noProof/>
-        </w:rPr>
-        <w:t>4</w:t>
-      </w:r>
-      <w:r>
-        <w:rPr>
-          <w:i/>
-          <w:iCs/>
-        </w:rPr>
-        <w:fldChar w:fldCharType="end"/>
-      </w:r>
-    </w:p>
-    <w:p>
-      <w:pPr>
-        <w:tabs>
-          <w:tab w:val="right" w:pos="12960"/>
-        </w:tabs>
-        <w:ind w:left="720"/>
-        <w:contextualSpacing w:val="0"/>
-      </w:pPr>
-    </w:p>
-    <w:p>
-      <w:pPr>
-        <w:tabs>
-          <w:tab w:val="right" w:pos="12960"/>
-        </w:tabs>
-        <w:ind w:left="720"/>
-        <w:contextualSpacing w:val="0"/>
-      </w:pPr>
-      <w:r>
-        <w:t xml:space="preserve">Therefore, substituting Eq. 3 for </w:t>
-      </w:r>
-      <w:r>
-        <w:rPr>
-          <w:rFonts w:ascii="Cambria Math" w:hAnsi="Cambria Math"/>
-          <w:sz w:val="28"/>
-          <w:szCs w:val="28"/>
-        </w:rPr>
-        <w:t>I</w:t>
-      </w:r>
-      <w:r>
-        <w:t xml:space="preserve"> in Eq. 4, we have</w:t>
-      </w:r>
-    </w:p>
-    <w:p>
-      <w:pPr>
-        <w:tabs>
-          <w:tab w:val="right" w:pos="12960"/>
-        </w:tabs>
-        <w:ind w:left="720"/>
-        <w:contextualSpacing w:val="0"/>
-      </w:pPr>
-    </w:p>
-    <w:p>
-      <w:pPr>
-        <w:tabs>
-          <w:tab w:val="right" w:pos="12960"/>
-        </w:tabs>
-        <w:ind w:left="720"/>
-        <w:contextualSpacing w:val="0"/>
-        <w:rPr>
-          <w:i/>
-          <w:iCs/>
-        </w:rPr>
-      </w:pPr>
-      <m:oMath>
-        <m:sSub>
-          <m:sSubPr>
-            <m:ctrlPr>
-              <w:rPr>
-                <w:rFonts w:ascii="Cambria Math" w:hAnsi="Cambria Math"/>
-                <w:i/>
-                <w:sz w:val="24"/>
-                <w:szCs w:val="24"/>
-              </w:rPr>
-            </m:ctrlPr>
-          </m:sSubPr>
-          <m:e>
-            <m:r>
-              <w:rPr>
-                <w:rFonts w:ascii="Cambria Math" w:hAnsi="Cambria Math"/>
-                <w:sz w:val="24"/>
-                <w:szCs w:val="24"/>
-              </w:rPr>
-              <m:t>V</m:t>
-            </m:r>
-          </m:e>
-          <m:sub>
-            <m:r>
-              <w:rPr>
-                <w:rFonts w:ascii="Cambria Math" w:hAnsi="Cambria Math"/>
-                <w:sz w:val="24"/>
-                <w:szCs w:val="24"/>
-              </w:rPr>
-              <m:t>R2</m:t>
-            </m:r>
-          </m:sub>
-        </m:sSub>
-        <m:r>
-          <w:rPr>
-            <w:rFonts w:ascii="Cambria Math" w:hAnsi="Cambria Math"/>
-            <w:sz w:val="24"/>
-            <w:szCs w:val="24"/>
-          </w:rPr>
-          <m:t>=</m:t>
-        </m:r>
-        <m:f>
-          <m:fPr>
-            <m:ctrlPr>
-              <w:rPr>
-                <w:rFonts w:ascii="Cambria Math" w:hAnsi="Cambria Math"/>
-                <w:i/>
-                <w:sz w:val="24"/>
-                <w:szCs w:val="24"/>
-              </w:rPr>
-            </m:ctrlPr>
-          </m:fPr>
-          <m:num>
-            <m:sSub>
-              <m:sSubPr>
-                <m:ctrlPr>
-                  <w:rPr>
-                    <w:rFonts w:ascii="Cambria Math" w:hAnsi="Cambria Math"/>
-                    <w:i/>
-                    <w:sz w:val="24"/>
-                    <w:szCs w:val="24"/>
-                  </w:rPr>
-                </m:ctrlPr>
-              </m:sSubPr>
-              <m:e>
-                <m:r>
-                  <w:rPr>
-                    <w:rFonts w:ascii="Cambria Math" w:hAnsi="Cambria Math"/>
-                    <w:sz w:val="24"/>
-                    <w:szCs w:val="24"/>
-                  </w:rPr>
-                  <m:t>V</m:t>
+                  <m:t>R</m:t>
                 </m:r>
               </m:e>
               <m:sub>
                 <m:r>
                   <w:rPr>
                     <w:rFonts w:ascii="Cambria Math" w:hAnsi="Cambria Math"/>
-                    <w:sz w:val="24"/>
-                    <w:szCs w:val="24"/>
+                    <w:sz w:val="28"/>
+                    <w:szCs w:val="28"/>
                   </w:rPr>
-                  <m:t>B1</m:t>
+                  <m:t>2</m:t>
                 </m:r>
               </m:sub>
             </m:sSub>
-          </m:num>
-          <m:den>
-            <m:d>
-              <m:dPr>
-                <m:ctrlPr>
-                  <w:rPr>
-                    <w:rFonts w:ascii="Cambria Math" w:hAnsi="Cambria Math"/>
-                    <w:i/>
-                    <w:sz w:val="24"/>
-                    <w:szCs w:val="24"/>
-                  </w:rPr>
-                </m:ctrlPr>
-              </m:dPr>
-              <m:e>
-                <m:r>
-                  <w:rPr>
-                    <w:rFonts w:ascii="Cambria Math" w:hAnsi="Cambria Math"/>
-                    <w:sz w:val="24"/>
-                    <w:szCs w:val="24"/>
-                  </w:rPr>
-                  <m:t xml:space="preserve">        +        </m:t>
-                </m:r>
-              </m:e>
-            </m:d>
           </m:den>
         </m:f>
-        <m:sSub>
-          <m:sSubPr>
+        <m:d>
+          <m:dPr>
             <m:ctrlPr>
               <w:rPr>
                 <w:rFonts w:ascii="Cambria Math" w:hAnsi="Cambria Math"/>
                 <w:i/>
-                <w:sz w:val="24"/>
-                <w:szCs w:val="24"/>
+                <w:sz w:val="28"/>
+                <w:szCs w:val="28"/>
               </w:rPr>
             </m:ctrlPr>
-          </m:sSubPr>
+          </m:dPr>
           <m:e>
             <m:r>
               <w:rPr>
                 <w:rFonts w:ascii="Cambria Math" w:hAnsi="Cambria Math"/>
-                <w:sz w:val="24"/>
-                <w:szCs w:val="24"/>
-              </w:rPr>
-              <m:t>R</m:t>
+                <w:sz w:val="28"/>
+                <w:szCs w:val="28"/>
+              </w:rPr>
+              <m:t xml:space="preserve">               </m:t>
             </m:r>
           </m:e>
-          <m:sub>
-            <m:r>
-              <w:rPr>
-                <w:rFonts w:ascii="Cambria Math" w:hAnsi="Cambria Math"/>
-                <w:sz w:val="24"/>
-                <w:szCs w:val="24"/>
-              </w:rPr>
-              <m:t>2</m:t>
-            </m:r>
-          </m:sub>
-        </m:sSub>
+        </m:d>
       </m:oMath>
       <w:r>
         <w:tab/>
@@ -3510,7 +4042,7 @@
                 <w:rPr>
                   <w:rFonts w:ascii="Cambria Math" w:hAnsi="Cambria Math"/>
                 </w:rPr>
-                <m:t>V</m:t>
+                <m:t>I</m:t>
               </m:r>
             </m:e>
             <m:sub>
@@ -3518,7 +4050,7 @@
                 <w:rPr>
                   <w:rFonts w:ascii="Cambria Math" w:hAnsi="Cambria Math"/>
                 </w:rPr>
-                <m:t>R2</m:t>
+                <m:t>2</m:t>
               </m:r>
             </m:sub>
           </m:sSub>
@@ -3542,7 +4074,7 @@
                 <w:rPr>
                   <w:rFonts w:ascii="Cambria Math" w:hAnsi="Cambria Math"/>
                 </w:rPr>
-                <m:t>V</m:t>
+                <m:t>I</m:t>
               </m:r>
             </m:e>
             <m:sub>
@@ -3550,7 +4082,7 @@
                 <w:rPr>
                   <w:rFonts w:ascii="Cambria Math" w:hAnsi="Cambria Math"/>
                 </w:rPr>
-                <m:t>B1</m:t>
+                <m:t>T</m:t>
               </m:r>
             </m:sub>
           </m:sSub>
@@ -3586,7 +4118,7 @@
                     <w:rPr>
                       <w:rFonts w:ascii="Cambria Math" w:hAnsi="Cambria Math"/>
                     </w:rPr>
-                    <m:t>2</m:t>
+                    <m:t>1</m:t>
                   </m:r>
                 </m:sub>
               </m:sSub>
@@ -3634,21 +4166,757 @@
         <w:contextualSpacing w:val="0"/>
       </w:pPr>
       <w:r>
-        <w:t>Repeat G for V</w:t>
-      </w:r>
-      <w:r>
-        <w:rPr>
-          <w:vertAlign w:val="subscript"/>
-        </w:rPr>
-        <w:t>R1</w:t>
-      </w:r>
-      <w:r>
+        <w:t xml:space="preserve">Enter below circuit in </w:t>
+      </w:r>
+      <w:proofErr w:type="spellStart"/>
+      <w:r>
+        <w:t>LTSpice</w:t>
+      </w:r>
+      <w:proofErr w:type="spellEnd"/>
+      <w:r>
+        <w:br/>
+      </w:r>
+      <w:r>
+        <w:br/>
+      </w:r>
+      <w:r>
+        <w:drawing>
+          <wp:inline distT="0" distB="0" distL="0" distR="0" wp14:anchorId="2812EC6F" wp14:editId="7905140B">
+            <wp:extent cx="5943600" cy="2906395"/>
+            <wp:effectExtent l="0" t="0" r="0" b="8255"/>
+            <wp:docPr id="4" name="Picture 4"/>
+            <wp:cNvGraphicFramePr>
+              <a:graphicFrameLocks xmlns:a="http://schemas.openxmlformats.org/drawingml/2006/main" noChangeAspect="1"/>
+            </wp:cNvGraphicFramePr>
+            <a:graphic xmlns:a="http://schemas.openxmlformats.org/drawingml/2006/main">
+              <a:graphicData uri="http://schemas.openxmlformats.org/drawingml/2006/picture">
+                <pic:pic xmlns:pic="http://schemas.openxmlformats.org/drawingml/2006/picture">
+                  <pic:nvPicPr>
+                    <pic:cNvPr id="0" name=""/>
+                    <pic:cNvPicPr/>
+                  </pic:nvPicPr>
+                  <pic:blipFill>
+                    <a:blip r:embed="rId8"/>
+                    <a:stretch>
+                      <a:fillRect/>
+                    </a:stretch>
+                  </pic:blipFill>
+                  <pic:spPr>
+                    <a:xfrm>
+                      <a:off x="0" y="0"/>
+                      <a:ext cx="5943600" cy="2906395"/>
+                    </a:xfrm>
+                    <a:prstGeom prst="rect">
+                      <a:avLst/>
+                    </a:prstGeom>
+                  </pic:spPr>
+                </pic:pic>
+              </a:graphicData>
+            </a:graphic>
+          </wp:inline>
+        </w:drawing>
+      </w:r>
+      <w:r>
+        <w:br/>
+      </w:r>
+    </w:p>
+    <w:p>
+      <w:pPr>
+        <w:pStyle w:val="ListParagraph"/>
+        <w:numPr>
+          <w:ilvl w:val="1"/>
+          <w:numId w:val="1"/>
+        </w:numPr>
+        <w:contextualSpacing w:val="0"/>
+      </w:pPr>
+      <w:r>
+        <w:t>Make the value of R2 a parameter.</w:t>
+      </w:r>
+    </w:p>
+    <w:p>
+      <w:pPr>
+        <w:pStyle w:val="ListParagraph"/>
+        <w:numPr>
+          <w:ilvl w:val="1"/>
+          <w:numId w:val="1"/>
+        </w:numPr>
+        <w:contextualSpacing w:val="0"/>
+      </w:pPr>
+      <w:r>
+        <w:t>Enter a SPICE directive to step the value of R2 from 80K to 480K in steps of 80K</w:t>
+      </w:r>
+      <w:r>
+        <w:rPr>
+          <w:noProof/>
+          <w:lang w:val="en-US"/>
+        </w:rPr>
         <w:t>.</w:t>
       </w:r>
+    </w:p>
+    <w:p>
+      <w:pPr>
+        <w:pStyle w:val="ListParagraph"/>
+        <w:numPr>
+          <w:ilvl w:val="1"/>
+          <w:numId w:val="1"/>
+        </w:numPr>
+        <w:contextualSpacing w:val="0"/>
+      </w:pPr>
+      <w:r>
+        <w:rPr>
+          <w:noProof/>
+          <w:lang w:val="en-US"/>
+        </w:rPr>
+        <w:t>Enter another SPICE directive to run a transient (time) simulation from 0 to 1ms stepping at 1us.  The initial voltage value should be set to 0.  (Recall that this was done by adding the “startup” parameter to the .tran SPICE directive.)</w:t>
+      </w:r>
+    </w:p>
+    <w:p>
+      <w:pPr>
+        <w:pStyle w:val="ListParagraph"/>
+        <w:numPr>
+          <w:ilvl w:val="1"/>
+          <w:numId w:val="1"/>
+        </w:numPr>
+        <w:contextualSpacing w:val="0"/>
+      </w:pPr>
+      <w:r>
+        <w:rPr>
+          <w:noProof/>
+          <w:lang w:val="en-US"/>
+        </w:rPr>
+        <w:t>Run the simulation, and record the values listed in</w:t>
+      </w:r>
+      <w:r>
+        <w:rPr>
+          <w:noProof/>
+          <w:lang w:val="en-US"/>
+        </w:rPr>
+        <w:t xml:space="preserve"> </w:t>
+      </w:r>
+      <w:r>
+        <w:rPr>
+          <w:noProof/>
+          <w:lang w:val="en-US"/>
+        </w:rPr>
+        <w:fldChar w:fldCharType="begin"/>
+      </w:r>
+      <w:r>
+        <w:rPr>
+          <w:noProof/>
+          <w:lang w:val="en-US"/>
+        </w:rPr>
+        <w:instrText xml:space="preserve"> REF _Ref520468679 \h </w:instrText>
+      </w:r>
+      <w:r>
+        <w:rPr>
+          <w:noProof/>
+          <w:lang w:val="en-US"/>
+        </w:rPr>
+      </w:r>
+      <w:r>
+        <w:rPr>
+          <w:noProof/>
+          <w:lang w:val="en-US"/>
+        </w:rPr>
+        <w:fldChar w:fldCharType="separate"/>
+      </w:r>
+      <w:r>
+        <w:t xml:space="preserve">Table </w:t>
+      </w:r>
+      <w:r>
+        <w:rPr>
+          <w:noProof/>
+        </w:rPr>
+        <w:t>2</w:t>
+      </w:r>
+      <w:r>
+        <w:rPr>
+          <w:noProof/>
+          <w:lang w:val="en-US"/>
+        </w:rPr>
+        <w:fldChar w:fldCharType="end"/>
+      </w:r>
+      <w:r>
+        <w:rPr>
+          <w:noProof/>
+          <w:lang w:val="en-US"/>
+        </w:rPr>
+        <w:t xml:space="preserve"> below for R2 = 80K and 480K.</w:t>
+      </w:r>
+    </w:p>
+    <w:p>
+      <w:pPr>
+        <w:contextualSpacing w:val="0"/>
+      </w:pPr>
+    </w:p>
+    <w:p>
+      <w:pPr>
+        <w:pStyle w:val="Caption"/>
+        <w:keepNext/>
+        <w:jc w:val="center"/>
+      </w:pPr>
+      <w:bookmarkStart w:id="7" w:name="_Ref520468679"/>
+      <w:r>
+        <w:t xml:space="preserve">Table </w:t>
+      </w:r>
+      <w:fldSimple w:instr=" SEQ Table \* ARABIC ">
+        <w:r>
+          <w:rPr>
+            <w:noProof/>
+          </w:rPr>
+          <w:t>2</w:t>
+        </w:r>
+      </w:fldSimple>
+      <w:bookmarkEnd w:id="7"/>
+      <w:r>
+        <w:rPr>
+          <w:noProof/>
+        </w:rPr>
+        <w:t xml:space="preserve"> Parallel Resistor Network SPICE Simulation Results</w:t>
+      </w:r>
+    </w:p>
+    <w:tbl>
+      <w:tblPr>
+        <w:tblStyle w:val="TableGrid"/>
+        <w:tblW w:w="0" w:type="auto"/>
+        <w:tblLook w:val="04A0" w:firstRow="1" w:lastRow="0" w:firstColumn="1" w:lastColumn="0" w:noHBand="0" w:noVBand="1"/>
+      </w:tblPr>
+      <w:tblGrid>
+        <w:gridCol w:w="1529"/>
+        <w:gridCol w:w="1495"/>
+        <w:gridCol w:w="1495"/>
+        <w:gridCol w:w="1436"/>
+        <w:gridCol w:w="1495"/>
+        <w:gridCol w:w="1495"/>
+        <w:gridCol w:w="1495"/>
+      </w:tblGrid>
+      <w:tr>
+        <w:trPr>
+          <w:trHeight w:val="432"/>
+        </w:trPr>
+        <w:tc>
+          <w:tcPr>
+            <w:tcW w:w="1529" w:type="dxa"/>
+            <w:vAlign w:val="center"/>
+          </w:tcPr>
+          <w:p>
+            <w:pPr>
+              <w:contextualSpacing w:val="0"/>
+              <w:jc w:val="center"/>
+              <w:rPr>
+                <w:rFonts w:ascii="Garamond" w:hAnsi="Garamond"/>
+                <w:b/>
+              </w:rPr>
+            </w:pPr>
+            <w:r>
+              <w:rPr>
+                <w:rFonts w:ascii="Garamond" w:hAnsi="Garamond"/>
+                <w:b/>
+              </w:rPr>
+              <w:t>R2</w:t>
+            </w:r>
+          </w:p>
+        </w:tc>
+        <w:tc>
+          <w:tcPr>
+            <w:tcW w:w="1495" w:type="dxa"/>
+            <w:vAlign w:val="center"/>
+          </w:tcPr>
+          <w:p>
+            <w:pPr>
+              <w:contextualSpacing w:val="0"/>
+              <w:jc w:val="center"/>
+              <w:rPr>
+                <w:rFonts w:ascii="Garamond" w:hAnsi="Garamond"/>
+                <w:b/>
+              </w:rPr>
+            </w:pPr>
+            <w:r>
+              <w:rPr>
+                <w:rFonts w:ascii="Garamond" w:hAnsi="Garamond"/>
+                <w:b/>
+                <w:bCs/>
+              </w:rPr>
+              <w:t>V</w:t>
+            </w:r>
+            <w:r>
+              <w:rPr>
+                <w:rFonts w:ascii="Garamond" w:hAnsi="Garamond"/>
+                <w:b/>
+                <w:bCs/>
+                <w:vertAlign w:val="subscript"/>
+              </w:rPr>
+              <w:t>A</w:t>
+            </w:r>
+            <w:r>
+              <w:rPr>
+                <w:rFonts w:ascii="Garamond" w:hAnsi="Garamond"/>
+                <w:b/>
+                <w:bCs/>
+              </w:rPr>
+              <w:t xml:space="preserve"> (V</w:t>
+            </w:r>
+            <w:r>
+              <w:rPr>
+                <w:rFonts w:ascii="Garamond" w:hAnsi="Garamond"/>
+                <w:b/>
+                <w:bCs/>
+              </w:rPr>
+              <w:t>)</w:t>
+            </w:r>
+          </w:p>
+        </w:tc>
+        <w:tc>
+          <w:tcPr>
+            <w:tcW w:w="1495" w:type="dxa"/>
+            <w:vAlign w:val="center"/>
+          </w:tcPr>
+          <w:p>
+            <w:pPr>
+              <w:contextualSpacing w:val="0"/>
+              <w:jc w:val="center"/>
+              <w:rPr>
+                <w:rFonts w:ascii="Garamond" w:hAnsi="Garamond"/>
+                <w:b/>
+              </w:rPr>
+            </w:pPr>
+            <w:r>
+              <w:rPr>
+                <w:rFonts w:ascii="Garamond" w:hAnsi="Garamond"/>
+                <w:b/>
+                <w:bCs/>
+              </w:rPr>
+              <w:t>V</w:t>
+            </w:r>
+            <w:r>
+              <w:rPr>
+                <w:rFonts w:ascii="Garamond" w:hAnsi="Garamond"/>
+                <w:b/>
+                <w:bCs/>
+                <w:vertAlign w:val="subscript"/>
+              </w:rPr>
+              <w:t>B</w:t>
+            </w:r>
+            <w:r>
+              <w:rPr>
+                <w:rFonts w:ascii="Garamond" w:hAnsi="Garamond"/>
+                <w:b/>
+                <w:bCs/>
+              </w:rPr>
+              <w:t xml:space="preserve"> (V)</w:t>
+            </w:r>
+          </w:p>
+        </w:tc>
+        <w:tc>
+          <w:tcPr>
+            <w:tcW w:w="1436" w:type="dxa"/>
+            <w:vAlign w:val="center"/>
+          </w:tcPr>
+          <w:p>
+            <w:pPr>
+              <w:contextualSpacing w:val="0"/>
+              <w:jc w:val="center"/>
+              <w:rPr>
+                <w:rFonts w:ascii="Garamond" w:hAnsi="Garamond"/>
+                <w:b/>
+                <w:bCs/>
+              </w:rPr>
+            </w:pPr>
+            <w:r>
+              <w:rPr>
+                <w:rFonts w:ascii="Garamond" w:hAnsi="Garamond"/>
+                <w:b/>
+                <w:bCs/>
+              </w:rPr>
+              <w:t>V</w:t>
+            </w:r>
+            <w:r>
+              <w:rPr>
+                <w:rFonts w:ascii="Garamond" w:hAnsi="Garamond"/>
+                <w:b/>
+                <w:bCs/>
+                <w:vertAlign w:val="subscript"/>
+              </w:rPr>
+              <w:t>C</w:t>
+            </w:r>
+            <w:r>
+              <w:rPr>
+                <w:rFonts w:ascii="Garamond" w:hAnsi="Garamond"/>
+                <w:b/>
+                <w:bCs/>
+              </w:rPr>
+              <w:t xml:space="preserve"> (V)</w:t>
+            </w:r>
+          </w:p>
+        </w:tc>
+        <w:tc>
+          <w:tcPr>
+            <w:tcW w:w="1495" w:type="dxa"/>
+            <w:vAlign w:val="center"/>
+          </w:tcPr>
+          <w:p>
+            <w:pPr>
+              <w:contextualSpacing w:val="0"/>
+              <w:jc w:val="center"/>
+              <w:rPr>
+                <w:rFonts w:ascii="Garamond" w:hAnsi="Garamond"/>
+                <w:b/>
+                <w:bCs/>
+              </w:rPr>
+            </w:pPr>
+            <w:r>
+              <w:rPr>
+                <w:rFonts w:ascii="Garamond" w:hAnsi="Garamond"/>
+                <w:b/>
+                <w:bCs/>
+              </w:rPr>
+              <w:t>I</w:t>
+            </w:r>
+            <w:r>
+              <w:rPr>
+                <w:rFonts w:ascii="Garamond" w:hAnsi="Garamond"/>
+                <w:b/>
+                <w:bCs/>
+                <w:vertAlign w:val="subscript"/>
+              </w:rPr>
+              <w:t>T</w:t>
+            </w:r>
+            <w:r>
+              <w:rPr>
+                <w:rFonts w:ascii="Garamond" w:hAnsi="Garamond"/>
+                <w:b/>
+                <w:bCs/>
+              </w:rPr>
+              <w:t xml:space="preserve"> (A)</w:t>
+            </w:r>
+          </w:p>
+        </w:tc>
+        <w:tc>
+          <w:tcPr>
+            <w:tcW w:w="1495" w:type="dxa"/>
+            <w:vAlign w:val="center"/>
+          </w:tcPr>
+          <w:p>
+            <w:pPr>
+              <w:contextualSpacing w:val="0"/>
+              <w:jc w:val="center"/>
+              <w:rPr>
+                <w:rFonts w:ascii="Garamond" w:hAnsi="Garamond"/>
+                <w:b/>
+                <w:bCs/>
+              </w:rPr>
+            </w:pPr>
+            <w:r>
+              <w:rPr>
+                <w:rFonts w:ascii="Garamond" w:hAnsi="Garamond"/>
+                <w:b/>
+                <w:bCs/>
+              </w:rPr>
+              <w:t>I</w:t>
+            </w:r>
+            <w:r>
+              <w:rPr>
+                <w:rFonts w:ascii="Garamond" w:hAnsi="Garamond"/>
+                <w:b/>
+                <w:bCs/>
+                <w:vertAlign w:val="subscript"/>
+              </w:rPr>
+              <w:t>1</w:t>
+            </w:r>
+            <w:r>
+              <w:rPr>
+                <w:rFonts w:ascii="Garamond" w:hAnsi="Garamond"/>
+                <w:b/>
+                <w:bCs/>
+              </w:rPr>
+              <w:t xml:space="preserve"> (A)</w:t>
+            </w:r>
+          </w:p>
+        </w:tc>
+        <w:tc>
+          <w:tcPr>
+            <w:tcW w:w="1495" w:type="dxa"/>
+            <w:vAlign w:val="center"/>
+          </w:tcPr>
+          <w:p>
+            <w:pPr>
+              <w:contextualSpacing w:val="0"/>
+              <w:jc w:val="center"/>
+              <w:rPr>
+                <w:rFonts w:ascii="Garamond" w:hAnsi="Garamond"/>
+                <w:b/>
+                <w:bCs/>
+              </w:rPr>
+            </w:pPr>
+            <w:r>
+              <w:rPr>
+                <w:rFonts w:ascii="Garamond" w:hAnsi="Garamond"/>
+                <w:b/>
+                <w:bCs/>
+              </w:rPr>
+              <w:t>I</w:t>
+            </w:r>
+            <w:r>
+              <w:rPr>
+                <w:rFonts w:ascii="Garamond" w:hAnsi="Garamond"/>
+                <w:b/>
+                <w:bCs/>
+                <w:vertAlign w:val="subscript"/>
+              </w:rPr>
+              <w:t>2</w:t>
+            </w:r>
+            <w:r>
+              <w:rPr>
+                <w:rFonts w:ascii="Garamond" w:hAnsi="Garamond"/>
+                <w:b/>
+                <w:bCs/>
+              </w:rPr>
+              <w:t xml:space="preserve"> (A)</w:t>
+            </w:r>
+          </w:p>
+        </w:tc>
+      </w:tr>
+      <w:tr>
+        <w:trPr>
+          <w:trHeight w:val="432"/>
+        </w:trPr>
+        <w:tc>
+          <w:tcPr>
+            <w:tcW w:w="1529" w:type="dxa"/>
+            <w:vAlign w:val="center"/>
+          </w:tcPr>
+          <w:p>
+            <w:pPr>
+              <w:contextualSpacing w:val="0"/>
+              <w:jc w:val="center"/>
+              <w:rPr>
+                <w:rFonts w:ascii="Garamond" w:hAnsi="Garamond"/>
+              </w:rPr>
+            </w:pPr>
+            <w:r>
+              <w:rPr>
+                <w:rFonts w:ascii="Garamond" w:hAnsi="Garamond"/>
+              </w:rPr>
+              <w:t>80K</w:t>
+            </w:r>
+          </w:p>
+        </w:tc>
+        <w:tc>
+          <w:tcPr>
+            <w:tcW w:w="1495" w:type="dxa"/>
+            <w:vAlign w:val="center"/>
+          </w:tcPr>
+          <w:p>
+            <w:pPr>
+              <w:contextualSpacing w:val="0"/>
+              <w:jc w:val="center"/>
+              <w:rPr>
+                <w:rFonts w:ascii="Garamond" w:hAnsi="Garamond"/>
+              </w:rPr>
+            </w:pPr>
+          </w:p>
+        </w:tc>
+        <w:tc>
+          <w:tcPr>
+            <w:tcW w:w="1495" w:type="dxa"/>
+            <w:vAlign w:val="center"/>
+          </w:tcPr>
+          <w:p>
+            <w:pPr>
+              <w:contextualSpacing w:val="0"/>
+              <w:jc w:val="center"/>
+              <w:rPr>
+                <w:rFonts w:ascii="Garamond" w:hAnsi="Garamond"/>
+              </w:rPr>
+            </w:pPr>
+          </w:p>
+        </w:tc>
+        <w:tc>
+          <w:tcPr>
+            <w:tcW w:w="1436" w:type="dxa"/>
+            <w:vAlign w:val="center"/>
+          </w:tcPr>
+          <w:p>
+            <w:pPr>
+              <w:contextualSpacing w:val="0"/>
+              <w:jc w:val="center"/>
+              <w:rPr>
+                <w:rFonts w:ascii="Garamond" w:hAnsi="Garamond"/>
+              </w:rPr>
+            </w:pPr>
+          </w:p>
+        </w:tc>
+        <w:tc>
+          <w:tcPr>
+            <w:tcW w:w="1495" w:type="dxa"/>
+            <w:vAlign w:val="center"/>
+          </w:tcPr>
+          <w:p>
+            <w:pPr>
+              <w:contextualSpacing w:val="0"/>
+              <w:jc w:val="center"/>
+              <w:rPr>
+                <w:rFonts w:ascii="Garamond" w:hAnsi="Garamond"/>
+              </w:rPr>
+            </w:pPr>
+          </w:p>
+        </w:tc>
+        <w:tc>
+          <w:tcPr>
+            <w:tcW w:w="1495" w:type="dxa"/>
+            <w:vAlign w:val="center"/>
+          </w:tcPr>
+          <w:p>
+            <w:pPr>
+              <w:contextualSpacing w:val="0"/>
+              <w:jc w:val="center"/>
+              <w:rPr>
+                <w:rFonts w:ascii="Garamond" w:hAnsi="Garamond"/>
+              </w:rPr>
+            </w:pPr>
+          </w:p>
+        </w:tc>
+        <w:tc>
+          <w:tcPr>
+            <w:tcW w:w="1495" w:type="dxa"/>
+            <w:vAlign w:val="center"/>
+          </w:tcPr>
+          <w:p>
+            <w:pPr>
+              <w:contextualSpacing w:val="0"/>
+              <w:jc w:val="center"/>
+              <w:rPr>
+                <w:rFonts w:ascii="Garamond" w:hAnsi="Garamond"/>
+              </w:rPr>
+            </w:pPr>
+          </w:p>
+        </w:tc>
+      </w:tr>
+      <w:tr>
+        <w:trPr>
+          <w:trHeight w:val="432"/>
+        </w:trPr>
+        <w:tc>
+          <w:tcPr>
+            <w:tcW w:w="1529" w:type="dxa"/>
+            <w:vAlign w:val="center"/>
+          </w:tcPr>
+          <w:p>
+            <w:pPr>
+              <w:contextualSpacing w:val="0"/>
+              <w:jc w:val="center"/>
+              <w:rPr>
+                <w:rFonts w:ascii="Garamond" w:hAnsi="Garamond"/>
+              </w:rPr>
+            </w:pPr>
+            <w:r>
+              <w:rPr>
+                <w:rFonts w:ascii="Garamond" w:hAnsi="Garamond"/>
+              </w:rPr>
+              <w:t>480K</w:t>
+            </w:r>
+          </w:p>
+        </w:tc>
+        <w:tc>
+          <w:tcPr>
+            <w:tcW w:w="1495" w:type="dxa"/>
+            <w:vAlign w:val="center"/>
+          </w:tcPr>
+          <w:p>
+            <w:pPr>
+              <w:contextualSpacing w:val="0"/>
+              <w:jc w:val="center"/>
+              <w:rPr>
+                <w:rFonts w:ascii="Garamond" w:hAnsi="Garamond"/>
+              </w:rPr>
+            </w:pPr>
+          </w:p>
+        </w:tc>
+        <w:tc>
+          <w:tcPr>
+            <w:tcW w:w="1495" w:type="dxa"/>
+            <w:vAlign w:val="center"/>
+          </w:tcPr>
+          <w:p>
+            <w:pPr>
+              <w:contextualSpacing w:val="0"/>
+              <w:jc w:val="center"/>
+              <w:rPr>
+                <w:rFonts w:ascii="Garamond" w:hAnsi="Garamond"/>
+              </w:rPr>
+            </w:pPr>
+          </w:p>
+        </w:tc>
+        <w:tc>
+          <w:tcPr>
+            <w:tcW w:w="1436" w:type="dxa"/>
+            <w:vAlign w:val="center"/>
+          </w:tcPr>
+          <w:p>
+            <w:pPr>
+              <w:contextualSpacing w:val="0"/>
+              <w:jc w:val="center"/>
+              <w:rPr>
+                <w:rFonts w:ascii="Garamond" w:hAnsi="Garamond"/>
+              </w:rPr>
+            </w:pPr>
+          </w:p>
+        </w:tc>
+        <w:tc>
+          <w:tcPr>
+            <w:tcW w:w="1495" w:type="dxa"/>
+            <w:vAlign w:val="center"/>
+          </w:tcPr>
+          <w:p>
+            <w:pPr>
+              <w:contextualSpacing w:val="0"/>
+              <w:jc w:val="center"/>
+              <w:rPr>
+                <w:rFonts w:ascii="Garamond" w:hAnsi="Garamond"/>
+              </w:rPr>
+            </w:pPr>
+          </w:p>
+        </w:tc>
+        <w:tc>
+          <w:tcPr>
+            <w:tcW w:w="1495" w:type="dxa"/>
+            <w:vAlign w:val="center"/>
+          </w:tcPr>
+          <w:p>
+            <w:pPr>
+              <w:contextualSpacing w:val="0"/>
+              <w:jc w:val="center"/>
+              <w:rPr>
+                <w:rFonts w:ascii="Garamond" w:hAnsi="Garamond"/>
+              </w:rPr>
+            </w:pPr>
+          </w:p>
+        </w:tc>
+        <w:tc>
+          <w:tcPr>
+            <w:tcW w:w="1495" w:type="dxa"/>
+            <w:vAlign w:val="center"/>
+          </w:tcPr>
+          <w:p>
+            <w:pPr>
+              <w:contextualSpacing w:val="0"/>
+              <w:jc w:val="center"/>
+              <w:rPr>
+                <w:rFonts w:ascii="Garamond" w:hAnsi="Garamond"/>
+              </w:rPr>
+            </w:pPr>
+          </w:p>
+        </w:tc>
+      </w:tr>
+    </w:tbl>
+    <w:p>
+      <w:pPr>
+        <w:contextualSpacing w:val="0"/>
+      </w:pPr>
     </w:p>
     <w:sectPr>
-      <w:pgSz w:w="15840" w:h="12240" w:orient="landscape"/>
-      <w:pgMar w:top="1008" w:right="1440" w:bottom="1008" w:left="1440" w:header="0" w:footer="720" w:gutter="0"/>
+      <w:pgSz w:w="12240" w:h="15840"/>
+      <w:pgMar w:top="1440" w:right="1008" w:bottom="1440" w:left="1008" w:header="0" w:footer="720" w:gutter="0"/>
       <w:pgNumType w:start="1"/>
       <w:cols w:space="720"/>
       <w:docGrid w:linePitch="299"/>
@@ -5213,7 +6481,7 @@
 </file>
 
 <file path=customXml/itemProps1.xml><?xml version="1.0" encoding="utf-8"?>
-<ds:datastoreItem xmlns:ds="http://schemas.openxmlformats.org/officeDocument/2006/customXml" ds:itemID="{BF9EB06D-C500-4176-A1D8-FED4080FE69F}">
+<ds:datastoreItem xmlns:ds="http://schemas.openxmlformats.org/officeDocument/2006/customXml" ds:itemID="{623E33B6-3D7F-467D-8F60-6DCAF12C56AA}">
   <ds:schemaRefs>
     <ds:schemaRef ds:uri="http://schemas.openxmlformats.org/officeDocument/2006/bibliography"/>
   </ds:schemaRefs>

</xml_diff>